<commit_message>
updated ch 1 assignments
</commit_message>
<xml_diff>
--- a/Allison/Chp 1/chapter01/your_turn1/personal_portfolio_plan.docx
+++ b/Allison/Chp 1/chapter01/your_turn1/personal_portfolio_plan.docx
@@ -30,6 +30,9 @@
       <w:r>
         <w:t>:</w:t>
       </w:r>
+      <w:r>
+        <w:t xml:space="preserve"> Allison Rogers</w:t>
+      </w:r>
     </w:p>
     <w:p/>
     <w:p>
@@ -55,18 +58,30 @@
       <w:r>
         <w:t>Idea 1:</w:t>
       </w:r>
+      <w:r>
+        <w:t xml:space="preserve"> </w:t>
+      </w:r>
+      <w:r>
+        <w:t>background</w:t>
+      </w:r>
     </w:p>
     <w:p/>
     <w:p>
       <w:r>
         <w:t>Idea 2:</w:t>
       </w:r>
+      <w:r>
+        <w:t xml:space="preserve"> Contact page</w:t>
+      </w:r>
     </w:p>
     <w:p/>
     <w:p>
       <w:r>
         <w:t xml:space="preserve">Idea 3: </w:t>
       </w:r>
+      <w:r>
+        <w:t>art</w:t>
+      </w:r>
     </w:p>
     <w:p/>
     <w:p>
@@ -76,11 +91,17 @@
       <w:r>
         <w:t>:</w:t>
       </w:r>
+      <w:r>
+        <w:t xml:space="preserve"> schooling (grades)</w:t>
+      </w:r>
     </w:p>
     <w:p/>
     <w:p>
       <w:r>
         <w:t>Idea 5:</w:t>
+      </w:r>
+      <w:r>
+        <w:t xml:space="preserve"> extra curriculars (volleyball, clubs, etc.)</w:t>
       </w:r>
     </w:p>
     <w:p>
@@ -218,6 +239,9 @@
             <w:pPr>
               <w:cnfStyle w:val="000000100000" w:firstRow="0" w:lastRow="0" w:firstColumn="0" w:lastColumn="0" w:oddVBand="0" w:evenVBand="0" w:oddHBand="1" w:evenHBand="0" w:firstRowFirstColumn="0" w:firstRowLastColumn="0" w:lastRowFirstColumn="0" w:lastRowLastColumn="0"/>
             </w:pPr>
+            <w:r>
+              <w:t>Show jobs my credentials</w:t>
+            </w:r>
           </w:p>
         </w:tc>
       </w:tr>
@@ -257,6 +281,9 @@
             <w:pPr>
               <w:cnfStyle w:val="000000000000" w:firstRow="0" w:lastRow="0" w:firstColumn="0" w:lastColumn="0" w:oddVBand="0" w:evenVBand="0" w:oddHBand="0" w:evenHBand="0" w:firstRowFirstColumn="0" w:firstRowLastColumn="0" w:lastRowFirstColumn="0" w:lastRowLastColumn="0"/>
             </w:pPr>
+            <w:r>
+              <w:t>bosses</w:t>
+            </w:r>
           </w:p>
         </w:tc>
       </w:tr>
@@ -297,6 +324,9 @@
             <w:pPr>
               <w:cnfStyle w:val="000000100000" w:firstRow="0" w:lastRow="0" w:firstColumn="0" w:lastColumn="0" w:oddVBand="0" w:evenVBand="0" w:oddHBand="1" w:evenHBand="0" w:firstRowFirstColumn="0" w:firstRowLastColumn="0" w:lastRowFirstColumn="0" w:lastRowLastColumn="0"/>
             </w:pPr>
+            <w:r>
+              <w:t>Pictures and videos</w:t>
+            </w:r>
           </w:p>
         </w:tc>
       </w:tr>
@@ -336,6 +366,9 @@
             <w:pPr>
               <w:cnfStyle w:val="000000000000" w:firstRow="0" w:lastRow="0" w:firstColumn="0" w:lastColumn="0" w:oddVBand="0" w:evenVBand="0" w:oddHBand="0" w:evenHBand="0" w:firstRowFirstColumn="0" w:firstRowLastColumn="0" w:lastRowFirstColumn="0" w:lastRowLastColumn="0"/>
             </w:pPr>
+            <w:r>
+              <w:t>Green, blue, white, beige</w:t>
+            </w:r>
           </w:p>
         </w:tc>
       </w:tr>
@@ -376,6 +409,9 @@
             <w:pPr>
               <w:cnfStyle w:val="000000100000" w:firstRow="0" w:lastRow="0" w:firstColumn="0" w:lastColumn="0" w:oddVBand="0" w:evenVBand="0" w:oddHBand="1" w:evenHBand="0" w:firstRowFirstColumn="0" w:firstRowLastColumn="0" w:lastRowFirstColumn="0" w:lastRowLastColumn="0"/>
             </w:pPr>
+            <w:r>
+              <w:t>Text descriptions of pictures/videos + language changes</w:t>
+            </w:r>
           </w:p>
         </w:tc>
       </w:tr>
@@ -415,6 +451,11 @@
             <w:pPr>
               <w:cnfStyle w:val="000000000000" w:firstRow="0" w:lastRow="0" w:firstColumn="0" w:lastColumn="0" w:oddVBand="0" w:evenVBand="0" w:oddHBand="0" w:evenHBand="0" w:firstRowFirstColumn="0" w:firstRowLastColumn="0" w:lastRowFirstColumn="0" w:lastRowLastColumn="0"/>
             </w:pPr>
+            <w:r>
+              <w:t>End of semester</w:t>
+            </w:r>
+            <w:bookmarkStart w:id="0" w:name="_GoBack"/>
+            <w:bookmarkEnd w:id="0"/>
           </w:p>
         </w:tc>
       </w:tr>
@@ -459,24 +500,943 @@
         <w:spacing w:line="240" w:lineRule="auto"/>
       </w:pPr>
       <w:r>
+        <w:rPr>
+          <w:noProof/>
+        </w:rPr>
+        <mc:AlternateContent>
+          <mc:Choice Requires="wps">
+            <w:drawing>
+              <wp:anchor distT="0" distB="0" distL="114300" distR="114300" simplePos="0" relativeHeight="251660288" behindDoc="0" locked="0" layoutInCell="1" allowOverlap="1" wp14:anchorId="5470824C" wp14:editId="3CB8B14E">
+                <wp:simplePos x="0" y="0"/>
+                <wp:positionH relativeFrom="margin">
+                  <wp:align>left</wp:align>
+                </wp:positionH>
+                <wp:positionV relativeFrom="paragraph">
+                  <wp:posOffset>234950</wp:posOffset>
+                </wp:positionV>
+                <wp:extent cx="9296400" cy="906780"/>
+                <wp:effectExtent l="0" t="0" r="19050" b="26670"/>
+                <wp:wrapNone/>
+                <wp:docPr id="2" name="Rectangle 2"/>
+                <wp:cNvGraphicFramePr/>
+                <a:graphic xmlns:a="http://schemas.openxmlformats.org/drawingml/2006/main">
+                  <a:graphicData uri="http://schemas.microsoft.com/office/word/2010/wordprocessingShape">
+                    <wps:wsp>
+                      <wps:cNvSpPr/>
+                      <wps:spPr>
+                        <a:xfrm>
+                          <a:off x="0" y="0"/>
+                          <a:ext cx="9296400" cy="906780"/>
+                        </a:xfrm>
+                        <a:prstGeom prst="rect">
+                          <a:avLst/>
+                        </a:prstGeom>
+                      </wps:spPr>
+                      <wps:style>
+                        <a:lnRef idx="2">
+                          <a:schemeClr val="accent1">
+                            <a:shade val="50000"/>
+                          </a:schemeClr>
+                        </a:lnRef>
+                        <a:fillRef idx="1">
+                          <a:schemeClr val="accent1"/>
+                        </a:fillRef>
+                        <a:effectRef idx="0">
+                          <a:schemeClr val="accent1"/>
+                        </a:effectRef>
+                        <a:fontRef idx="minor">
+                          <a:schemeClr val="lt1"/>
+                        </a:fontRef>
+                      </wps:style>
+                      <wps:bodyPr rot="0" spcFirstLastPara="0" vertOverflow="overflow" horzOverflow="overflow" vert="horz" wrap="square" lIns="91440" tIns="45720" rIns="91440" bIns="45720" numCol="1" spcCol="0" rtlCol="0" fromWordArt="0" anchor="ctr" anchorCtr="0" forceAA="0" compatLnSpc="1">
+                        <a:prstTxWarp prst="textNoShape">
+                          <a:avLst/>
+                        </a:prstTxWarp>
+                        <a:noAutofit/>
+                      </wps:bodyPr>
+                    </wps:wsp>
+                  </a:graphicData>
+                </a:graphic>
+                <wp14:sizeRelH relativeFrom="margin">
+                  <wp14:pctWidth>0</wp14:pctWidth>
+                </wp14:sizeRelH>
+              </wp:anchor>
+            </w:drawing>
+          </mc:Choice>
+          <mc:Fallback>
+            <w:pict>
+              <v:rect w14:anchorId="7156375C" id="Rectangle 2" o:spid="_x0000_s1026" style="position:absolute;margin-left:0;margin-top:18.5pt;width:732pt;height:71.4pt;z-index:251660288;visibility:visible;mso-wrap-style:square;mso-width-percent:0;mso-wrap-distance-left:9pt;mso-wrap-distance-top:0;mso-wrap-distance-right:9pt;mso-wrap-distance-bottom:0;mso-position-horizontal:left;mso-position-horizontal-relative:margin;mso-position-vertical:absolute;mso-position-vertical-relative:text;mso-width-percent:0;mso-width-relative:margin;v-text-anchor:middle" o:gfxdata="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" fillcolor="#5b9bd5 [3204]" strokecolor="#1f4d78 [1604]" strokeweight="1pt">
+                <w10:wrap anchorx="margin"/>
+              </v:rect>
+            </w:pict>
+          </mc:Fallback>
+        </mc:AlternateContent>
+      </w:r>
+      <w:r>
         <w:t xml:space="preserve">Sketch the wireframe for </w:t>
       </w:r>
       <w:r>
         <w:t>your</w:t>
       </w:r>
-      <w:bookmarkStart w:id="0" w:name="_GoBack"/>
-      <w:bookmarkEnd w:id="0"/>
       <w:r>
         <w:t xml:space="preserve"> home page below</w:t>
       </w:r>
       <w:r>
         <w:t>.</w:t>
+      </w:r>
+    </w:p>
+    <w:p>
+      <w:r>
+        <w:rPr>
+          <w:noProof/>
+        </w:rPr>
+        <mc:AlternateContent>
+          <mc:Choice Requires="wps">
+            <w:drawing>
+              <wp:anchor distT="45720" distB="45720" distL="114300" distR="114300" simplePos="0" relativeHeight="251668480" behindDoc="0" locked="0" layoutInCell="1" allowOverlap="1" wp14:anchorId="60636325" wp14:editId="5A4BA4E6">
+                <wp:simplePos x="0" y="0"/>
+                <wp:positionH relativeFrom="margin">
+                  <wp:align>center</wp:align>
+                </wp:positionH>
+                <wp:positionV relativeFrom="paragraph">
+                  <wp:posOffset>238760</wp:posOffset>
+                </wp:positionV>
+                <wp:extent cx="2360930" cy="1404620"/>
+                <wp:effectExtent l="0" t="0" r="19050" b="13970"/>
+                <wp:wrapSquare wrapText="bothSides"/>
+                <wp:docPr id="217" name="Text Box 2"/>
+                <wp:cNvGraphicFramePr>
+                  <a:graphicFrameLocks xmlns:a="http://schemas.openxmlformats.org/drawingml/2006/main"/>
+                </wp:cNvGraphicFramePr>
+                <a:graphic xmlns:a="http://schemas.openxmlformats.org/drawingml/2006/main">
+                  <a:graphicData uri="http://schemas.microsoft.com/office/word/2010/wordprocessingShape">
+                    <wps:wsp>
+                      <wps:cNvSpPr txBox="1">
+                        <a:spLocks noChangeArrowheads="1"/>
+                      </wps:cNvSpPr>
+                      <wps:spPr bwMode="auto">
+                        <a:xfrm>
+                          <a:off x="0" y="0"/>
+                          <a:ext cx="2360930" cy="1404620"/>
+                        </a:xfrm>
+                        <a:prstGeom prst="rect">
+                          <a:avLst/>
+                        </a:prstGeom>
+                        <a:solidFill>
+                          <a:srgbClr val="FFFFFF"/>
+                        </a:solidFill>
+                        <a:ln w="9525">
+                          <a:solidFill>
+                            <a:srgbClr val="000000"/>
+                          </a:solidFill>
+                          <a:miter lim="800000"/>
+                          <a:headEnd/>
+                          <a:tailEnd/>
+                        </a:ln>
+                      </wps:spPr>
+                      <wps:txbx>
+                        <w:txbxContent>
+                          <w:p>
+                            <w:r>
+                              <w:t>title</w:t>
+                            </w:r>
+                          </w:p>
+                        </w:txbxContent>
+                      </wps:txbx>
+                      <wps:bodyPr rot="0" vert="horz" wrap="square" lIns="91440" tIns="45720" rIns="91440" bIns="45720" anchor="t" anchorCtr="0">
+                        <a:spAutoFit/>
+                      </wps:bodyPr>
+                    </wps:wsp>
+                  </a:graphicData>
+                </a:graphic>
+                <wp14:sizeRelH relativeFrom="margin">
+                  <wp14:pctWidth>40000</wp14:pctWidth>
+                </wp14:sizeRelH>
+                <wp14:sizeRelV relativeFrom="margin">
+                  <wp14:pctHeight>20000</wp14:pctHeight>
+                </wp14:sizeRelV>
+              </wp:anchor>
+            </w:drawing>
+          </mc:Choice>
+          <mc:Fallback>
+            <w:pict>
+              <v:shapetype w14:anchorId="60636325" id="_x0000_t202" coordsize="21600,21600" o:spt="202" path="m,l,21600r21600,l21600,xe">
+                <v:stroke joinstyle="miter"/>
+                <v:path gradientshapeok="t" o:connecttype="rect"/>
+              </v:shapetype>
+              <v:shape id="Text Box 2" o:spid="_x0000_s1026" type="#_x0000_t202" style="position:absolute;margin-left:0;margin-top:18.8pt;width:185.9pt;height:110.6pt;z-index:251668480;visibility:visible;mso-wrap-style:square;mso-width-percent:400;mso-height-percent:200;mso-wrap-distance-left:9pt;mso-wrap-distance-top:3.6pt;mso-wrap-distance-right:9pt;mso-wrap-distance-bottom:3.6pt;mso-position-horizontal:center;mso-position-horizontal-relative:margin;mso-position-vertical:absolute;mso-position-vertical-relative:text;mso-width-percent:400;mso-height-percent:200;mso-width-relative:margin;mso-height-relative:margin;v-text-anchor:top" o:gfxdata="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">
+                <v:textbox style="mso-fit-shape-to-text:t">
+                  <w:txbxContent>
+                    <w:p>
+                      <w:r>
+                        <w:t>title</w:t>
+                      </w:r>
+                    </w:p>
+                  </w:txbxContent>
+                </v:textbox>
+                <w10:wrap type="square" anchorx="margin"/>
+              </v:shape>
+            </w:pict>
+          </mc:Fallback>
+        </mc:AlternateContent>
       </w:r>
     </w:p>
     <w:p/>
-    <w:p/>
-    <w:p/>
     <w:p>
+      <w:r>
+        <w:rPr>
+          <w:noProof/>
+        </w:rPr>
+        <mc:AlternateContent>
+          <mc:Choice Requires="wps">
+            <w:drawing>
+              <wp:anchor distT="0" distB="0" distL="114300" distR="114300" simplePos="0" relativeHeight="251674624" behindDoc="0" locked="0" layoutInCell="1" allowOverlap="1" wp14:anchorId="7FA649FD" wp14:editId="20DC48A1">
+                <wp:simplePos x="0" y="0"/>
+                <wp:positionH relativeFrom="column">
+                  <wp:posOffset>3482340</wp:posOffset>
+                </wp:positionH>
+                <wp:positionV relativeFrom="paragraph">
+                  <wp:posOffset>5434330</wp:posOffset>
+                </wp:positionV>
+                <wp:extent cx="2659380" cy="381000"/>
+                <wp:effectExtent l="0" t="0" r="26670" b="19050"/>
+                <wp:wrapNone/>
+                <wp:docPr id="15" name="Text Box 15"/>
+                <wp:cNvGraphicFramePr/>
+                <a:graphic xmlns:a="http://schemas.openxmlformats.org/drawingml/2006/main">
+                  <a:graphicData uri="http://schemas.microsoft.com/office/word/2010/wordprocessingShape">
+                    <wps:wsp>
+                      <wps:cNvSpPr txBox="1"/>
+                      <wps:spPr>
+                        <a:xfrm>
+                          <a:off x="0" y="0"/>
+                          <a:ext cx="2659380" cy="381000"/>
+                        </a:xfrm>
+                        <a:prstGeom prst="rect">
+                          <a:avLst/>
+                        </a:prstGeom>
+                        <a:solidFill>
+                          <a:schemeClr val="lt1"/>
+                        </a:solidFill>
+                        <a:ln w="6350">
+                          <a:solidFill>
+                            <a:prstClr val="black"/>
+                          </a:solidFill>
+                        </a:ln>
+                      </wps:spPr>
+                      <wps:txbx>
+                        <w:txbxContent>
+                          <w:p>
+                            <w:r>
+                              <w:t>footer</w:t>
+                            </w:r>
+                          </w:p>
+                        </w:txbxContent>
+                      </wps:txbx>
+                      <wps:bodyPr rot="0" spcFirstLastPara="0" vertOverflow="overflow" horzOverflow="overflow" vert="horz" wrap="square" lIns="91440" tIns="45720" rIns="91440" bIns="45720" numCol="1" spcCol="0" rtlCol="0" fromWordArt="0" anchor="t" anchorCtr="0" forceAA="0" compatLnSpc="1">
+                        <a:prstTxWarp prst="textNoShape">
+                          <a:avLst/>
+                        </a:prstTxWarp>
+                        <a:noAutofit/>
+                      </wps:bodyPr>
+                    </wps:wsp>
+                  </a:graphicData>
+                </a:graphic>
+              </wp:anchor>
+            </w:drawing>
+          </mc:Choice>
+          <mc:Fallback>
+            <w:pict>
+              <v:shape w14:anchorId="7FA649FD" id="Text Box 15" o:spid="_x0000_s1027" type="#_x0000_t202" style="position:absolute;margin-left:274.2pt;margin-top:427.9pt;width:209.4pt;height:30pt;z-index:251674624;visibility:visible;mso-wrap-style:square;mso-wrap-distance-left:9pt;mso-wrap-distance-top:0;mso-wrap-distance-right:9pt;mso-wrap-distance-bottom:0;mso-position-horizontal:absolute;mso-position-horizontal-relative:text;mso-position-vertical:absolute;mso-position-vertical-relative:text;v-text-anchor:top" o:gfxdata="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" fillcolor="white [3201]" strokeweight=".5pt">
+                <v:textbox>
+                  <w:txbxContent>
+                    <w:p>
+                      <w:r>
+                        <w:t>footer</w:t>
+                      </w:r>
+                    </w:p>
+                  </w:txbxContent>
+                </v:textbox>
+              </v:shape>
+            </w:pict>
+          </mc:Fallback>
+        </mc:AlternateContent>
+      </w:r>
+      <w:r>
+        <w:rPr>
+          <w:noProof/>
+        </w:rPr>
+        <mc:AlternateContent>
+          <mc:Choice Requires="wps">
+            <w:drawing>
+              <wp:anchor distT="0" distB="0" distL="114300" distR="114300" simplePos="0" relativeHeight="251673600" behindDoc="0" locked="0" layoutInCell="1" allowOverlap="1" wp14:anchorId="3F541E3A" wp14:editId="314E33C1">
+                <wp:simplePos x="0" y="0"/>
+                <wp:positionH relativeFrom="column">
+                  <wp:posOffset>3360420</wp:posOffset>
+                </wp:positionH>
+                <wp:positionV relativeFrom="paragraph">
+                  <wp:posOffset>1449070</wp:posOffset>
+                </wp:positionV>
+                <wp:extent cx="2750820" cy="922020"/>
+                <wp:effectExtent l="0" t="0" r="11430" b="11430"/>
+                <wp:wrapNone/>
+                <wp:docPr id="14" name="Text Box 14"/>
+                <wp:cNvGraphicFramePr/>
+                <a:graphic xmlns:a="http://schemas.openxmlformats.org/drawingml/2006/main">
+                  <a:graphicData uri="http://schemas.microsoft.com/office/word/2010/wordprocessingShape">
+                    <wps:wsp>
+                      <wps:cNvSpPr txBox="1"/>
+                      <wps:spPr>
+                        <a:xfrm>
+                          <a:off x="0" y="0"/>
+                          <a:ext cx="2750820" cy="922020"/>
+                        </a:xfrm>
+                        <a:prstGeom prst="rect">
+                          <a:avLst/>
+                        </a:prstGeom>
+                        <a:solidFill>
+                          <a:schemeClr val="lt1"/>
+                        </a:solidFill>
+                        <a:ln w="6350">
+                          <a:solidFill>
+                            <a:prstClr val="black"/>
+                          </a:solidFill>
+                        </a:ln>
+                      </wps:spPr>
+                      <wps:txbx>
+                        <w:txbxContent>
+                          <w:p>
+                            <w:r>
+                              <w:t>Main text</w:t>
+                            </w:r>
+                          </w:p>
+                        </w:txbxContent>
+                      </wps:txbx>
+                      <wps:bodyPr rot="0" spcFirstLastPara="0" vertOverflow="overflow" horzOverflow="overflow" vert="horz" wrap="square" lIns="91440" tIns="45720" rIns="91440" bIns="45720" numCol="1" spcCol="0" rtlCol="0" fromWordArt="0" anchor="t" anchorCtr="0" forceAA="0" compatLnSpc="1">
+                        <a:prstTxWarp prst="textNoShape">
+                          <a:avLst/>
+                        </a:prstTxWarp>
+                        <a:noAutofit/>
+                      </wps:bodyPr>
+                    </wps:wsp>
+                  </a:graphicData>
+                </a:graphic>
+              </wp:anchor>
+            </w:drawing>
+          </mc:Choice>
+          <mc:Fallback>
+            <w:pict>
+              <v:shape w14:anchorId="3F541E3A" id="Text Box 14" o:spid="_x0000_s1028" type="#_x0000_t202" style="position:absolute;margin-left:264.6pt;margin-top:114.1pt;width:216.6pt;height:72.6pt;z-index:251673600;visibility:visible;mso-wrap-style:square;mso-wrap-distance-left:9pt;mso-wrap-distance-top:0;mso-wrap-distance-right:9pt;mso-wrap-distance-bottom:0;mso-position-horizontal:absolute;mso-position-horizontal-relative:text;mso-position-vertical:absolute;mso-position-vertical-relative:text;v-text-anchor:top" o:gfxdata="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" fillcolor="white [3201]" strokeweight=".5pt">
+                <v:textbox>
+                  <w:txbxContent>
+                    <w:p>
+                      <w:r>
+                        <w:t>Main text</w:t>
+                      </w:r>
+                    </w:p>
+                  </w:txbxContent>
+                </v:textbox>
+              </v:shape>
+            </w:pict>
+          </mc:Fallback>
+        </mc:AlternateContent>
+      </w:r>
+      <w:r>
+        <w:rPr>
+          <w:noProof/>
+        </w:rPr>
+        <mc:AlternateContent>
+          <mc:Choice Requires="wps">
+            <w:drawing>
+              <wp:anchor distT="0" distB="0" distL="114300" distR="114300" simplePos="0" relativeHeight="251672576" behindDoc="0" locked="0" layoutInCell="1" allowOverlap="1" wp14:anchorId="52C9D1D1" wp14:editId="7E100D79">
+                <wp:simplePos x="0" y="0"/>
+                <wp:positionH relativeFrom="column">
+                  <wp:posOffset>7048500</wp:posOffset>
+                </wp:positionH>
+                <wp:positionV relativeFrom="paragraph">
+                  <wp:posOffset>1593850</wp:posOffset>
+                </wp:positionV>
+                <wp:extent cx="1897380" cy="403860"/>
+                <wp:effectExtent l="0" t="0" r="26670" b="15240"/>
+                <wp:wrapNone/>
+                <wp:docPr id="13" name="Text Box 13"/>
+                <wp:cNvGraphicFramePr/>
+                <a:graphic xmlns:a="http://schemas.openxmlformats.org/drawingml/2006/main">
+                  <a:graphicData uri="http://schemas.microsoft.com/office/word/2010/wordprocessingShape">
+                    <wps:wsp>
+                      <wps:cNvSpPr txBox="1"/>
+                      <wps:spPr>
+                        <a:xfrm>
+                          <a:off x="0" y="0"/>
+                          <a:ext cx="1897380" cy="403860"/>
+                        </a:xfrm>
+                        <a:prstGeom prst="rect">
+                          <a:avLst/>
+                        </a:prstGeom>
+                        <a:solidFill>
+                          <a:schemeClr val="lt1"/>
+                        </a:solidFill>
+                        <a:ln w="6350">
+                          <a:solidFill>
+                            <a:prstClr val="black"/>
+                          </a:solidFill>
+                        </a:ln>
+                      </wps:spPr>
+                      <wps:txbx>
+                        <w:txbxContent>
+                          <w:p>
+                            <w:r>
+                              <w:t>pictures</w:t>
+                            </w:r>
+                          </w:p>
+                        </w:txbxContent>
+                      </wps:txbx>
+                      <wps:bodyPr rot="0" spcFirstLastPara="0" vertOverflow="overflow" horzOverflow="overflow" vert="horz" wrap="square" lIns="91440" tIns="45720" rIns="91440" bIns="45720" numCol="1" spcCol="0" rtlCol="0" fromWordArt="0" anchor="t" anchorCtr="0" forceAA="0" compatLnSpc="1">
+                        <a:prstTxWarp prst="textNoShape">
+                          <a:avLst/>
+                        </a:prstTxWarp>
+                        <a:noAutofit/>
+                      </wps:bodyPr>
+                    </wps:wsp>
+                  </a:graphicData>
+                </a:graphic>
+              </wp:anchor>
+            </w:drawing>
+          </mc:Choice>
+          <mc:Fallback>
+            <w:pict>
+              <v:shape w14:anchorId="52C9D1D1" id="Text Box 13" o:spid="_x0000_s1029" type="#_x0000_t202" style="position:absolute;margin-left:555pt;margin-top:125.5pt;width:149.4pt;height:31.8pt;z-index:251672576;visibility:visible;mso-wrap-style:square;mso-wrap-distance-left:9pt;mso-wrap-distance-top:0;mso-wrap-distance-right:9pt;mso-wrap-distance-bottom:0;mso-position-horizontal:absolute;mso-position-horizontal-relative:text;mso-position-vertical:absolute;mso-position-vertical-relative:text;v-text-anchor:top" o:gfxdata="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" fillcolor="white [3201]" strokeweight=".5pt">
+                <v:textbox>
+                  <w:txbxContent>
+                    <w:p>
+                      <w:r>
+                        <w:t>pictures</w:t>
+                      </w:r>
+                    </w:p>
+                  </w:txbxContent>
+                </v:textbox>
+              </v:shape>
+            </w:pict>
+          </mc:Fallback>
+        </mc:AlternateContent>
+      </w:r>
+      <w:r>
+        <w:rPr>
+          <w:noProof/>
+        </w:rPr>
+        <mc:AlternateContent>
+          <mc:Choice Requires="wps">
+            <w:drawing>
+              <wp:anchor distT="0" distB="0" distL="114300" distR="114300" simplePos="0" relativeHeight="251671552" behindDoc="0" locked="0" layoutInCell="1" allowOverlap="1" wp14:anchorId="526D48AA" wp14:editId="67688385">
+                <wp:simplePos x="0" y="0"/>
+                <wp:positionH relativeFrom="column">
+                  <wp:posOffset>419100</wp:posOffset>
+                </wp:positionH>
+                <wp:positionV relativeFrom="paragraph">
+                  <wp:posOffset>1494790</wp:posOffset>
+                </wp:positionV>
+                <wp:extent cx="1798320" cy="381000"/>
+                <wp:effectExtent l="0" t="0" r="11430" b="19050"/>
+                <wp:wrapNone/>
+                <wp:docPr id="12" name="Text Box 12"/>
+                <wp:cNvGraphicFramePr/>
+                <a:graphic xmlns:a="http://schemas.openxmlformats.org/drawingml/2006/main">
+                  <a:graphicData uri="http://schemas.microsoft.com/office/word/2010/wordprocessingShape">
+                    <wps:wsp>
+                      <wps:cNvSpPr txBox="1"/>
+                      <wps:spPr>
+                        <a:xfrm>
+                          <a:off x="0" y="0"/>
+                          <a:ext cx="1798320" cy="381000"/>
+                        </a:xfrm>
+                        <a:prstGeom prst="rect">
+                          <a:avLst/>
+                        </a:prstGeom>
+                        <a:solidFill>
+                          <a:schemeClr val="lt1"/>
+                        </a:solidFill>
+                        <a:ln w="6350">
+                          <a:solidFill>
+                            <a:prstClr val="black"/>
+                          </a:solidFill>
+                        </a:ln>
+                      </wps:spPr>
+                      <wps:txbx>
+                        <w:txbxContent>
+                          <w:p>
+                            <w:r>
+                              <w:t>pictures</w:t>
+                            </w:r>
+                          </w:p>
+                        </w:txbxContent>
+                      </wps:txbx>
+                      <wps:bodyPr rot="0" spcFirstLastPara="0" vertOverflow="overflow" horzOverflow="overflow" vert="horz" wrap="square" lIns="91440" tIns="45720" rIns="91440" bIns="45720" numCol="1" spcCol="0" rtlCol="0" fromWordArt="0" anchor="t" anchorCtr="0" forceAA="0" compatLnSpc="1">
+                        <a:prstTxWarp prst="textNoShape">
+                          <a:avLst/>
+                        </a:prstTxWarp>
+                        <a:noAutofit/>
+                      </wps:bodyPr>
+                    </wps:wsp>
+                  </a:graphicData>
+                </a:graphic>
+              </wp:anchor>
+            </w:drawing>
+          </mc:Choice>
+          <mc:Fallback>
+            <w:pict>
+              <v:shape w14:anchorId="526D48AA" id="Text Box 12" o:spid="_x0000_s1030" type="#_x0000_t202" style="position:absolute;margin-left:33pt;margin-top:117.7pt;width:141.6pt;height:30pt;z-index:251671552;visibility:visible;mso-wrap-style:square;mso-wrap-distance-left:9pt;mso-wrap-distance-top:0;mso-wrap-distance-right:9pt;mso-wrap-distance-bottom:0;mso-position-horizontal:absolute;mso-position-horizontal-relative:text;mso-position-vertical:absolute;mso-position-vertical-relative:text;v-text-anchor:top" o:gfxdata="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" fillcolor="white [3201]" strokeweight=".5pt">
+                <v:textbox>
+                  <w:txbxContent>
+                    <w:p>
+                      <w:r>
+                        <w:t>pictures</w:t>
+                      </w:r>
+                    </w:p>
+                  </w:txbxContent>
+                </v:textbox>
+              </v:shape>
+            </w:pict>
+          </mc:Fallback>
+        </mc:AlternateContent>
+      </w:r>
+      <w:r>
+        <w:rPr>
+          <w:noProof/>
+        </w:rPr>
+        <mc:AlternateContent>
+          <mc:Choice Requires="wps">
+            <w:drawing>
+              <wp:anchor distT="45720" distB="45720" distL="114300" distR="114300" simplePos="0" relativeHeight="251670528" behindDoc="0" locked="0" layoutInCell="1" allowOverlap="1" wp14:anchorId="7116ADC7" wp14:editId="3EA04A63">
+                <wp:simplePos x="0" y="0"/>
+                <wp:positionH relativeFrom="margin">
+                  <wp:posOffset>2750820</wp:posOffset>
+                </wp:positionH>
+                <wp:positionV relativeFrom="paragraph">
+                  <wp:posOffset>527050</wp:posOffset>
+                </wp:positionV>
+                <wp:extent cx="3619500" cy="264160"/>
+                <wp:effectExtent l="0" t="0" r="19050" b="21590"/>
+                <wp:wrapSquare wrapText="bothSides"/>
+                <wp:docPr id="11" name="Text Box 2"/>
+                <wp:cNvGraphicFramePr>
+                  <a:graphicFrameLocks xmlns:a="http://schemas.openxmlformats.org/drawingml/2006/main"/>
+                </wp:cNvGraphicFramePr>
+                <a:graphic xmlns:a="http://schemas.openxmlformats.org/drawingml/2006/main">
+                  <a:graphicData uri="http://schemas.microsoft.com/office/word/2010/wordprocessingShape">
+                    <wps:wsp>
+                      <wps:cNvSpPr txBox="1">
+                        <a:spLocks noChangeArrowheads="1"/>
+                      </wps:cNvSpPr>
+                      <wps:spPr bwMode="auto">
+                        <a:xfrm>
+                          <a:off x="0" y="0"/>
+                          <a:ext cx="3619500" cy="264160"/>
+                        </a:xfrm>
+                        <a:prstGeom prst="rect">
+                          <a:avLst/>
+                        </a:prstGeom>
+                        <a:solidFill>
+                          <a:srgbClr val="FFFFFF"/>
+                        </a:solidFill>
+                        <a:ln w="9525">
+                          <a:solidFill>
+                            <a:srgbClr val="000000"/>
+                          </a:solidFill>
+                          <a:miter lim="800000"/>
+                          <a:headEnd/>
+                          <a:tailEnd/>
+                        </a:ln>
+                      </wps:spPr>
+                      <wps:txbx>
+                        <w:txbxContent>
+                          <w:p>
+                            <w:r>
+                              <w:t>navigation</w:t>
+                            </w:r>
+                          </w:p>
+                        </w:txbxContent>
+                      </wps:txbx>
+                      <wps:bodyPr rot="0" vert="horz" wrap="square" lIns="91440" tIns="45720" rIns="91440" bIns="45720" anchor="t" anchorCtr="0">
+                        <a:noAutofit/>
+                      </wps:bodyPr>
+                    </wps:wsp>
+                  </a:graphicData>
+                </a:graphic>
+                <wp14:sizeRelH relativeFrom="margin">
+                  <wp14:pctWidth>0</wp14:pctWidth>
+                </wp14:sizeRelH>
+                <wp14:sizeRelV relativeFrom="margin">
+                  <wp14:pctHeight>0</wp14:pctHeight>
+                </wp14:sizeRelV>
+              </wp:anchor>
+            </w:drawing>
+          </mc:Choice>
+          <mc:Fallback>
+            <w:pict>
+              <v:shape w14:anchorId="7116ADC7" id="_x0000_s1031" type="#_x0000_t202" style="position:absolute;margin-left:216.6pt;margin-top:41.5pt;width:285pt;height:20.8pt;z-index:251670528;visibility:visible;mso-wrap-style:square;mso-width-percent:0;mso-height-percent:0;mso-wrap-distance-left:9pt;mso-wrap-distance-top:3.6pt;mso-wrap-distance-right:9pt;mso-wrap-distance-bottom:3.6pt;mso-position-horizontal:absolute;mso-position-horizontal-relative:margin;mso-position-vertical:absolute;mso-position-vertical-relative:text;mso-width-percent:0;mso-height-percent:0;mso-width-relative:margin;mso-height-relative:margin;v-text-anchor:top" o:gfxdata="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">
+                <v:textbox>
+                  <w:txbxContent>
+                    <w:p>
+                      <w:r>
+                        <w:t>navigation</w:t>
+                      </w:r>
+                    </w:p>
+                  </w:txbxContent>
+                </v:textbox>
+                <w10:wrap type="square" anchorx="margin"/>
+              </v:shape>
+            </w:pict>
+          </mc:Fallback>
+        </mc:AlternateContent>
+      </w:r>
+      <w:r>
+        <w:rPr>
+          <w:noProof/>
+        </w:rPr>
+        <mc:AlternateContent>
+          <mc:Choice Requires="wps">
+            <w:drawing>
+              <wp:anchor distT="0" distB="0" distL="114300" distR="114300" simplePos="0" relativeHeight="251662336" behindDoc="0" locked="0" layoutInCell="1" allowOverlap="1" wp14:anchorId="5428D5F7" wp14:editId="3AC0BC75">
+                <wp:simplePos x="0" y="0"/>
+                <wp:positionH relativeFrom="margin">
+                  <wp:align>left</wp:align>
+                </wp:positionH>
+                <wp:positionV relativeFrom="paragraph">
+                  <wp:posOffset>458470</wp:posOffset>
+                </wp:positionV>
+                <wp:extent cx="9349740" cy="419100"/>
+                <wp:effectExtent l="0" t="0" r="22860" b="19050"/>
+                <wp:wrapNone/>
+                <wp:docPr id="4" name="Rectangle 4"/>
+                <wp:cNvGraphicFramePr/>
+                <a:graphic xmlns:a="http://schemas.openxmlformats.org/drawingml/2006/main">
+                  <a:graphicData uri="http://schemas.microsoft.com/office/word/2010/wordprocessingShape">
+                    <wps:wsp>
+                      <wps:cNvSpPr/>
+                      <wps:spPr>
+                        <a:xfrm>
+                          <a:off x="0" y="0"/>
+                          <a:ext cx="9349740" cy="419100"/>
+                        </a:xfrm>
+                        <a:prstGeom prst="rect">
+                          <a:avLst/>
+                        </a:prstGeom>
+                      </wps:spPr>
+                      <wps:style>
+                        <a:lnRef idx="2">
+                          <a:schemeClr val="accent1">
+                            <a:shade val="50000"/>
+                          </a:schemeClr>
+                        </a:lnRef>
+                        <a:fillRef idx="1">
+                          <a:schemeClr val="accent1"/>
+                        </a:fillRef>
+                        <a:effectRef idx="0">
+                          <a:schemeClr val="accent1"/>
+                        </a:effectRef>
+                        <a:fontRef idx="minor">
+                          <a:schemeClr val="lt1"/>
+                        </a:fontRef>
+                      </wps:style>
+                      <wps:bodyPr rot="0" spcFirstLastPara="0" vertOverflow="overflow" horzOverflow="overflow" vert="horz" wrap="square" lIns="91440" tIns="45720" rIns="91440" bIns="45720" numCol="1" spcCol="0" rtlCol="0" fromWordArt="0" anchor="ctr" anchorCtr="0" forceAA="0" compatLnSpc="1">
+                        <a:prstTxWarp prst="textNoShape">
+                          <a:avLst/>
+                        </a:prstTxWarp>
+                        <a:noAutofit/>
+                      </wps:bodyPr>
+                    </wps:wsp>
+                  </a:graphicData>
+                </a:graphic>
+              </wp:anchor>
+            </w:drawing>
+          </mc:Choice>
+          <mc:Fallback>
+            <w:pict>
+              <v:rect w14:anchorId="2DA163E0" id="Rectangle 4" o:spid="_x0000_s1026" style="position:absolute;margin-left:0;margin-top:36.1pt;width:736.2pt;height:33pt;z-index:251662336;visibility:visible;mso-wrap-style:square;mso-wrap-distance-left:9pt;mso-wrap-distance-top:0;mso-wrap-distance-right:9pt;mso-wrap-distance-bottom:0;mso-position-horizontal:left;mso-position-horizontal-relative:margin;mso-position-vertical:absolute;mso-position-vertical-relative:text;v-text-anchor:middle" o:gfxdata="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" fillcolor="#5b9bd5 [3204]" strokecolor="#1f4d78 [1604]" strokeweight="1pt">
+                <w10:wrap anchorx="margin"/>
+              </v:rect>
+            </w:pict>
+          </mc:Fallback>
+        </mc:AlternateContent>
+      </w:r>
+      <w:r>
+        <w:rPr>
+          <w:noProof/>
+        </w:rPr>
+        <mc:AlternateContent>
+          <mc:Choice Requires="wps">
+            <w:drawing>
+              <wp:anchor distT="0" distB="0" distL="114300" distR="114300" simplePos="0" relativeHeight="251666432" behindDoc="0" locked="0" layoutInCell="1" allowOverlap="1" wp14:anchorId="16D1CA31" wp14:editId="31531AAF">
+                <wp:simplePos x="0" y="0"/>
+                <wp:positionH relativeFrom="column">
+                  <wp:posOffset>137160</wp:posOffset>
+                </wp:positionH>
+                <wp:positionV relativeFrom="paragraph">
+                  <wp:posOffset>5259070</wp:posOffset>
+                </wp:positionV>
+                <wp:extent cx="9243060" cy="655320"/>
+                <wp:effectExtent l="0" t="0" r="15240" b="11430"/>
+                <wp:wrapNone/>
+                <wp:docPr id="8" name="Rectangle 8"/>
+                <wp:cNvGraphicFramePr/>
+                <a:graphic xmlns:a="http://schemas.openxmlformats.org/drawingml/2006/main">
+                  <a:graphicData uri="http://schemas.microsoft.com/office/word/2010/wordprocessingShape">
+                    <wps:wsp>
+                      <wps:cNvSpPr/>
+                      <wps:spPr>
+                        <a:xfrm>
+                          <a:off x="0" y="0"/>
+                          <a:ext cx="9243060" cy="655320"/>
+                        </a:xfrm>
+                        <a:prstGeom prst="rect">
+                          <a:avLst/>
+                        </a:prstGeom>
+                      </wps:spPr>
+                      <wps:style>
+                        <a:lnRef idx="2">
+                          <a:schemeClr val="accent1">
+                            <a:shade val="50000"/>
+                          </a:schemeClr>
+                        </a:lnRef>
+                        <a:fillRef idx="1">
+                          <a:schemeClr val="accent1"/>
+                        </a:fillRef>
+                        <a:effectRef idx="0">
+                          <a:schemeClr val="accent1"/>
+                        </a:effectRef>
+                        <a:fontRef idx="minor">
+                          <a:schemeClr val="lt1"/>
+                        </a:fontRef>
+                      </wps:style>
+                      <wps:bodyPr rot="0" spcFirstLastPara="0" vertOverflow="overflow" horzOverflow="overflow" vert="horz" wrap="square" lIns="91440" tIns="45720" rIns="91440" bIns="45720" numCol="1" spcCol="0" rtlCol="0" fromWordArt="0" anchor="ctr" anchorCtr="0" forceAA="0" compatLnSpc="1">
+                        <a:prstTxWarp prst="textNoShape">
+                          <a:avLst/>
+                        </a:prstTxWarp>
+                        <a:noAutofit/>
+                      </wps:bodyPr>
+                    </wps:wsp>
+                  </a:graphicData>
+                </a:graphic>
+              </wp:anchor>
+            </w:drawing>
+          </mc:Choice>
+          <mc:Fallback>
+            <w:pict>
+              <v:rect w14:anchorId="0F65F068" id="Rectangle 8" o:spid="_x0000_s1026" style="position:absolute;margin-left:10.8pt;margin-top:414.1pt;width:727.8pt;height:51.6pt;z-index:251666432;visibility:visible;mso-wrap-style:square;mso-wrap-distance-left:9pt;mso-wrap-distance-top:0;mso-wrap-distance-right:9pt;mso-wrap-distance-bottom:0;mso-position-horizontal:absolute;mso-position-horizontal-relative:text;mso-position-vertical:absolute;mso-position-vertical-relative:text;v-text-anchor:middle" o:gfxdata="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" fillcolor="#5b9bd5 [3204]" strokecolor="#1f4d78 [1604]" strokeweight="1pt"/>
+            </w:pict>
+          </mc:Fallback>
+        </mc:AlternateContent>
+      </w:r>
+      <w:r>
+        <w:rPr>
+          <w:noProof/>
+        </w:rPr>
+        <mc:AlternateContent>
+          <mc:Choice Requires="wps">
+            <w:drawing>
+              <wp:anchor distT="0" distB="0" distL="114300" distR="114300" simplePos="0" relativeHeight="251664384" behindDoc="0" locked="0" layoutInCell="1" allowOverlap="1" wp14:anchorId="584BF439" wp14:editId="6BCA3ED3">
+                <wp:simplePos x="0" y="0"/>
+                <wp:positionH relativeFrom="column">
+                  <wp:posOffset>106680</wp:posOffset>
+                </wp:positionH>
+                <wp:positionV relativeFrom="paragraph">
+                  <wp:posOffset>1250950</wp:posOffset>
+                </wp:positionV>
+                <wp:extent cx="2567940" cy="3863340"/>
+                <wp:effectExtent l="0" t="0" r="22860" b="22860"/>
+                <wp:wrapNone/>
+                <wp:docPr id="6" name="Rectangle 6"/>
+                <wp:cNvGraphicFramePr/>
+                <a:graphic xmlns:a="http://schemas.openxmlformats.org/drawingml/2006/main">
+                  <a:graphicData uri="http://schemas.microsoft.com/office/word/2010/wordprocessingShape">
+                    <wps:wsp>
+                      <wps:cNvSpPr/>
+                      <wps:spPr>
+                        <a:xfrm>
+                          <a:off x="0" y="0"/>
+                          <a:ext cx="2567940" cy="3863340"/>
+                        </a:xfrm>
+                        <a:prstGeom prst="rect">
+                          <a:avLst/>
+                        </a:prstGeom>
+                      </wps:spPr>
+                      <wps:style>
+                        <a:lnRef idx="2">
+                          <a:schemeClr val="accent1">
+                            <a:shade val="50000"/>
+                          </a:schemeClr>
+                        </a:lnRef>
+                        <a:fillRef idx="1">
+                          <a:schemeClr val="accent1"/>
+                        </a:fillRef>
+                        <a:effectRef idx="0">
+                          <a:schemeClr val="accent1"/>
+                        </a:effectRef>
+                        <a:fontRef idx="minor">
+                          <a:schemeClr val="lt1"/>
+                        </a:fontRef>
+                      </wps:style>
+                      <wps:bodyPr rot="0" spcFirstLastPara="0" vertOverflow="overflow" horzOverflow="overflow" vert="horz" wrap="square" lIns="91440" tIns="45720" rIns="91440" bIns="45720" numCol="1" spcCol="0" rtlCol="0" fromWordArt="0" anchor="ctr" anchorCtr="0" forceAA="0" compatLnSpc="1">
+                        <a:prstTxWarp prst="textNoShape">
+                          <a:avLst/>
+                        </a:prstTxWarp>
+                        <a:noAutofit/>
+                      </wps:bodyPr>
+                    </wps:wsp>
+                  </a:graphicData>
+                </a:graphic>
+                <wp14:sizeRelV relativeFrom="margin">
+                  <wp14:pctHeight>0</wp14:pctHeight>
+                </wp14:sizeRelV>
+              </wp:anchor>
+            </w:drawing>
+          </mc:Choice>
+          <mc:Fallback>
+            <w:pict>
+              <v:rect w14:anchorId="0DB987B1" id="Rectangle 6" o:spid="_x0000_s1026" style="position:absolute;margin-left:8.4pt;margin-top:98.5pt;width:202.2pt;height:304.2pt;z-index:251664384;visibility:visible;mso-wrap-style:square;mso-height-percent:0;mso-wrap-distance-left:9pt;mso-wrap-distance-top:0;mso-wrap-distance-right:9pt;mso-wrap-distance-bottom:0;mso-position-horizontal:absolute;mso-position-horizontal-relative:text;mso-position-vertical:absolute;mso-position-vertical-relative:text;mso-height-percent:0;mso-height-relative:margin;v-text-anchor:middle" o:gfxdata="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" fillcolor="#5b9bd5 [3204]" strokecolor="#1f4d78 [1604]" strokeweight="1pt"/>
+            </w:pict>
+          </mc:Fallback>
+        </mc:AlternateContent>
+      </w:r>
+      <w:r>
+        <w:rPr>
+          <w:noProof/>
+        </w:rPr>
+        <mc:AlternateContent>
+          <mc:Choice Requires="wps">
+            <w:drawing>
+              <wp:anchor distT="0" distB="0" distL="114300" distR="114300" simplePos="0" relativeHeight="251663360" behindDoc="0" locked="0" layoutInCell="1" allowOverlap="1" wp14:anchorId="671BD73A" wp14:editId="03CA9E29">
+                <wp:simplePos x="0" y="0"/>
+                <wp:positionH relativeFrom="column">
+                  <wp:posOffset>2964180</wp:posOffset>
+                </wp:positionH>
+                <wp:positionV relativeFrom="paragraph">
+                  <wp:posOffset>1129030</wp:posOffset>
+                </wp:positionV>
+                <wp:extent cx="3528060" cy="4015740"/>
+                <wp:effectExtent l="0" t="0" r="15240" b="22860"/>
+                <wp:wrapNone/>
+                <wp:docPr id="5" name="Rectangle 5"/>
+                <wp:cNvGraphicFramePr/>
+                <a:graphic xmlns:a="http://schemas.openxmlformats.org/drawingml/2006/main">
+                  <a:graphicData uri="http://schemas.microsoft.com/office/word/2010/wordprocessingShape">
+                    <wps:wsp>
+                      <wps:cNvSpPr/>
+                      <wps:spPr>
+                        <a:xfrm>
+                          <a:off x="0" y="0"/>
+                          <a:ext cx="3528060" cy="4015740"/>
+                        </a:xfrm>
+                        <a:prstGeom prst="rect">
+                          <a:avLst/>
+                        </a:prstGeom>
+                      </wps:spPr>
+                      <wps:style>
+                        <a:lnRef idx="2">
+                          <a:schemeClr val="accent1">
+                            <a:shade val="50000"/>
+                          </a:schemeClr>
+                        </a:lnRef>
+                        <a:fillRef idx="1">
+                          <a:schemeClr val="accent1"/>
+                        </a:fillRef>
+                        <a:effectRef idx="0">
+                          <a:schemeClr val="accent1"/>
+                        </a:effectRef>
+                        <a:fontRef idx="minor">
+                          <a:schemeClr val="lt1"/>
+                        </a:fontRef>
+                      </wps:style>
+                      <wps:bodyPr rot="0" spcFirstLastPara="0" vertOverflow="overflow" horzOverflow="overflow" vert="horz" wrap="square" lIns="91440" tIns="45720" rIns="91440" bIns="45720" numCol="1" spcCol="0" rtlCol="0" fromWordArt="0" anchor="ctr" anchorCtr="0" forceAA="0" compatLnSpc="1">
+                        <a:prstTxWarp prst="textNoShape">
+                          <a:avLst/>
+                        </a:prstTxWarp>
+                        <a:noAutofit/>
+                      </wps:bodyPr>
+                    </wps:wsp>
+                  </a:graphicData>
+                </a:graphic>
+                <wp14:sizeRelV relativeFrom="margin">
+                  <wp14:pctHeight>0</wp14:pctHeight>
+                </wp14:sizeRelV>
+              </wp:anchor>
+            </w:drawing>
+          </mc:Choice>
+          <mc:Fallback>
+            <w:pict>
+              <v:rect w14:anchorId="40E0EF4B" id="Rectangle 5" o:spid="_x0000_s1026" style="position:absolute;margin-left:233.4pt;margin-top:88.9pt;width:277.8pt;height:316.2pt;z-index:251663360;visibility:visible;mso-wrap-style:square;mso-height-percent:0;mso-wrap-distance-left:9pt;mso-wrap-distance-top:0;mso-wrap-distance-right:9pt;mso-wrap-distance-bottom:0;mso-position-horizontal:absolute;mso-position-horizontal-relative:text;mso-position-vertical:absolute;mso-position-vertical-relative:text;mso-height-percent:0;mso-height-relative:margin;v-text-anchor:middle" o:gfxdata="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" fillcolor="#5b9bd5 [3204]" strokecolor="#1f4d78 [1604]" strokeweight="1pt"/>
+            </w:pict>
+          </mc:Fallback>
+        </mc:AlternateContent>
+      </w:r>
+      <w:r>
+        <w:rPr>
+          <w:noProof/>
+        </w:rPr>
+        <mc:AlternateContent>
+          <mc:Choice Requires="wps">
+            <w:drawing>
+              <wp:anchor distT="0" distB="0" distL="114300" distR="114300" simplePos="0" relativeHeight="251665408" behindDoc="0" locked="0" layoutInCell="1" allowOverlap="1" wp14:anchorId="3217FCA9" wp14:editId="6ADC7D77">
+                <wp:simplePos x="0" y="0"/>
+                <wp:positionH relativeFrom="column">
+                  <wp:posOffset>6713220</wp:posOffset>
+                </wp:positionH>
+                <wp:positionV relativeFrom="paragraph">
+                  <wp:posOffset>1250950</wp:posOffset>
+                </wp:positionV>
+                <wp:extent cx="2606040" cy="3870960"/>
+                <wp:effectExtent l="0" t="0" r="22860" b="15240"/>
+                <wp:wrapNone/>
+                <wp:docPr id="7" name="Rectangle 7"/>
+                <wp:cNvGraphicFramePr/>
+                <a:graphic xmlns:a="http://schemas.openxmlformats.org/drawingml/2006/main">
+                  <a:graphicData uri="http://schemas.microsoft.com/office/word/2010/wordprocessingShape">
+                    <wps:wsp>
+                      <wps:cNvSpPr/>
+                      <wps:spPr>
+                        <a:xfrm>
+                          <a:off x="0" y="0"/>
+                          <a:ext cx="2606040" cy="3870960"/>
+                        </a:xfrm>
+                        <a:prstGeom prst="rect">
+                          <a:avLst/>
+                        </a:prstGeom>
+                      </wps:spPr>
+                      <wps:style>
+                        <a:lnRef idx="2">
+                          <a:schemeClr val="accent1">
+                            <a:shade val="50000"/>
+                          </a:schemeClr>
+                        </a:lnRef>
+                        <a:fillRef idx="1">
+                          <a:schemeClr val="accent1"/>
+                        </a:fillRef>
+                        <a:effectRef idx="0">
+                          <a:schemeClr val="accent1"/>
+                        </a:effectRef>
+                        <a:fontRef idx="minor">
+                          <a:schemeClr val="lt1"/>
+                        </a:fontRef>
+                      </wps:style>
+                      <wps:bodyPr rot="0" spcFirstLastPara="0" vertOverflow="overflow" horzOverflow="overflow" vert="horz" wrap="square" lIns="91440" tIns="45720" rIns="91440" bIns="45720" numCol="1" spcCol="0" rtlCol="0" fromWordArt="0" anchor="ctr" anchorCtr="0" forceAA="0" compatLnSpc="1">
+                        <a:prstTxWarp prst="textNoShape">
+                          <a:avLst/>
+                        </a:prstTxWarp>
+                        <a:noAutofit/>
+                      </wps:bodyPr>
+                    </wps:wsp>
+                  </a:graphicData>
+                </a:graphic>
+              </wp:anchor>
+            </w:drawing>
+          </mc:Choice>
+          <mc:Fallback>
+            <w:pict>
+              <v:rect w14:anchorId="502A3E78" id="Rectangle 7" o:spid="_x0000_s1026" style="position:absolute;margin-left:528.6pt;margin-top:98.5pt;width:205.2pt;height:304.8pt;z-index:251665408;visibility:visible;mso-wrap-style:square;mso-wrap-distance-left:9pt;mso-wrap-distance-top:0;mso-wrap-distance-right:9pt;mso-wrap-distance-bottom:0;mso-position-horizontal:absolute;mso-position-horizontal-relative:text;mso-position-vertical:absolute;mso-position-vertical-relative:text;v-text-anchor:middle" o:gfxdata="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" fillcolor="#5b9bd5 [3204]" strokecolor="#1f4d78 [1604]" strokeweight="1pt"/>
+            </w:pict>
+          </mc:Fallback>
+        </mc:AlternateContent>
+      </w:r>
       <w:r>
         <w:br w:type="page"/>
       </w:r>
@@ -502,6 +1462,1903 @@
       <w:pPr>
         <w:spacing w:line="240" w:lineRule="auto"/>
       </w:pPr>
+      <w:r>
+        <w:rPr>
+          <w:noProof/>
+        </w:rPr>
+        <mc:AlternateContent>
+          <mc:Choice Requires="wps">
+            <w:drawing>
+              <wp:anchor distT="0" distB="0" distL="114300" distR="114300" simplePos="0" relativeHeight="251702272" behindDoc="0" locked="0" layoutInCell="1" allowOverlap="1" wp14:anchorId="3D9057E1" wp14:editId="0F104782">
+                <wp:simplePos x="0" y="0"/>
+                <wp:positionH relativeFrom="column">
+                  <wp:posOffset>2964180</wp:posOffset>
+                </wp:positionH>
+                <wp:positionV relativeFrom="paragraph">
+                  <wp:posOffset>1761490</wp:posOffset>
+                </wp:positionV>
+                <wp:extent cx="2567940" cy="99060"/>
+                <wp:effectExtent l="38100" t="76200" r="0" b="91440"/>
+                <wp:wrapNone/>
+                <wp:docPr id="43" name="Straight Arrow Connector 43"/>
+                <wp:cNvGraphicFramePr/>
+                <a:graphic xmlns:a="http://schemas.openxmlformats.org/drawingml/2006/main">
+                  <a:graphicData uri="http://schemas.microsoft.com/office/word/2010/wordprocessingShape">
+                    <wps:wsp>
+                      <wps:cNvCnPr/>
+                      <wps:spPr>
+                        <a:xfrm flipH="1">
+                          <a:off x="0" y="0"/>
+                          <a:ext cx="2567940" cy="99060"/>
+                        </a:xfrm>
+                        <a:prstGeom prst="straightConnector1">
+                          <a:avLst/>
+                        </a:prstGeom>
+                        <a:ln>
+                          <a:headEnd type="triangle"/>
+                          <a:tailEnd type="triangle"/>
+                        </a:ln>
+                      </wps:spPr>
+                      <wps:style>
+                        <a:lnRef idx="1">
+                          <a:schemeClr val="accent1"/>
+                        </a:lnRef>
+                        <a:fillRef idx="0">
+                          <a:schemeClr val="accent1"/>
+                        </a:fillRef>
+                        <a:effectRef idx="0">
+                          <a:schemeClr val="accent1"/>
+                        </a:effectRef>
+                        <a:fontRef idx="minor">
+                          <a:schemeClr val="tx1"/>
+                        </a:fontRef>
+                      </wps:style>
+                      <wps:bodyPr/>
+                    </wps:wsp>
+                  </a:graphicData>
+                </a:graphic>
+              </wp:anchor>
+            </w:drawing>
+          </mc:Choice>
+          <mc:Fallback>
+            <w:pict>
+              <v:shapetype w14:anchorId="079E92D6" id="_x0000_t32" coordsize="21600,21600" o:spt="32" o:oned="t" path="m,l21600,21600e" filled="f">
+                <v:path arrowok="t" fillok="f" o:connecttype="none"/>
+                <o:lock v:ext="edit" shapetype="t"/>
+              </v:shapetype>
+              <v:shape id="Straight Arrow Connector 43" o:spid="_x0000_s1026" type="#_x0000_t32" style="position:absolute;margin-left:233.4pt;margin-top:138.7pt;width:202.2pt;height:7.8pt;flip:x;z-index:251702272;visibility:visible;mso-wrap-style:square;mso-wrap-distance-left:9pt;mso-wrap-distance-top:0;mso-wrap-distance-right:9pt;mso-wrap-distance-bottom:0;mso-position-horizontal:absolute;mso-position-horizontal-relative:text;mso-position-vertical:absolute;mso-position-vertical-relative:text" o:gfxdata="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" strokecolor="#5b9bd5 [3204]" strokeweight=".5pt">
+                <v:stroke startarrow="block" endarrow="block" joinstyle="miter"/>
+              </v:shape>
+            </w:pict>
+          </mc:Fallback>
+        </mc:AlternateContent>
+      </w:r>
+      <w:r>
+        <w:rPr>
+          <w:noProof/>
+        </w:rPr>
+        <mc:AlternateContent>
+          <mc:Choice Requires="wps">
+            <w:drawing>
+              <wp:anchor distT="0" distB="0" distL="114300" distR="114300" simplePos="0" relativeHeight="251701248" behindDoc="0" locked="0" layoutInCell="1" allowOverlap="1" wp14:anchorId="17FDBE07" wp14:editId="27924583">
+                <wp:simplePos x="0" y="0"/>
+                <wp:positionH relativeFrom="column">
+                  <wp:posOffset>2575560</wp:posOffset>
+                </wp:positionH>
+                <wp:positionV relativeFrom="paragraph">
+                  <wp:posOffset>3719830</wp:posOffset>
+                </wp:positionV>
+                <wp:extent cx="3375660" cy="243840"/>
+                <wp:effectExtent l="0" t="57150" r="34290" b="99060"/>
+                <wp:wrapNone/>
+                <wp:docPr id="42" name="Straight Arrow Connector 42"/>
+                <wp:cNvGraphicFramePr/>
+                <a:graphic xmlns:a="http://schemas.openxmlformats.org/drawingml/2006/main">
+                  <a:graphicData uri="http://schemas.microsoft.com/office/word/2010/wordprocessingShape">
+                    <wps:wsp>
+                      <wps:cNvCnPr/>
+                      <wps:spPr>
+                        <a:xfrm flipH="1" flipV="1">
+                          <a:off x="0" y="0"/>
+                          <a:ext cx="3375660" cy="243840"/>
+                        </a:xfrm>
+                        <a:prstGeom prst="straightConnector1">
+                          <a:avLst/>
+                        </a:prstGeom>
+                        <a:ln>
+                          <a:headEnd type="triangle"/>
+                          <a:tailEnd type="triangle"/>
+                        </a:ln>
+                      </wps:spPr>
+                      <wps:style>
+                        <a:lnRef idx="1">
+                          <a:schemeClr val="accent1"/>
+                        </a:lnRef>
+                        <a:fillRef idx="0">
+                          <a:schemeClr val="accent1"/>
+                        </a:fillRef>
+                        <a:effectRef idx="0">
+                          <a:schemeClr val="accent1"/>
+                        </a:effectRef>
+                        <a:fontRef idx="minor">
+                          <a:schemeClr val="tx1"/>
+                        </a:fontRef>
+                      </wps:style>
+                      <wps:bodyPr/>
+                    </wps:wsp>
+                  </a:graphicData>
+                </a:graphic>
+              </wp:anchor>
+            </w:drawing>
+          </mc:Choice>
+          <mc:Fallback>
+            <w:pict>
+              <v:shape w14:anchorId="0D00FFAB" id="Straight Arrow Connector 42" o:spid="_x0000_s1026" type="#_x0000_t32" style="position:absolute;margin-left:202.8pt;margin-top:292.9pt;width:265.8pt;height:19.2pt;flip:x y;z-index:251701248;visibility:visible;mso-wrap-style:square;mso-wrap-distance-left:9pt;mso-wrap-distance-top:0;mso-wrap-distance-right:9pt;mso-wrap-distance-bottom:0;mso-position-horizontal:absolute;mso-position-horizontal-relative:text;mso-position-vertical:absolute;mso-position-vertical-relative:text" o:gfxdata="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" strokecolor="#5b9bd5 [3204]" strokeweight=".5pt">
+                <v:stroke startarrow="block" endarrow="block" joinstyle="miter"/>
+              </v:shape>
+            </w:pict>
+          </mc:Fallback>
+        </mc:AlternateContent>
+      </w:r>
+      <w:r>
+        <w:rPr>
+          <w:noProof/>
+        </w:rPr>
+        <mc:AlternateContent>
+          <mc:Choice Requires="wps">
+            <w:drawing>
+              <wp:anchor distT="0" distB="0" distL="114300" distR="114300" simplePos="0" relativeHeight="251700224" behindDoc="0" locked="0" layoutInCell="1" allowOverlap="1" wp14:anchorId="0F7EA655" wp14:editId="07E8B576">
+                <wp:simplePos x="0" y="0"/>
+                <wp:positionH relativeFrom="column">
+                  <wp:posOffset>4853940</wp:posOffset>
+                </wp:positionH>
+                <wp:positionV relativeFrom="paragraph">
+                  <wp:posOffset>2401570</wp:posOffset>
+                </wp:positionV>
+                <wp:extent cx="1066800" cy="1699260"/>
+                <wp:effectExtent l="38100" t="38100" r="57150" b="53340"/>
+                <wp:wrapNone/>
+                <wp:docPr id="41" name="Straight Arrow Connector 41"/>
+                <wp:cNvGraphicFramePr/>
+                <a:graphic xmlns:a="http://schemas.openxmlformats.org/drawingml/2006/main">
+                  <a:graphicData uri="http://schemas.microsoft.com/office/word/2010/wordprocessingShape">
+                    <wps:wsp>
+                      <wps:cNvCnPr/>
+                      <wps:spPr>
+                        <a:xfrm flipV="1">
+                          <a:off x="0" y="0"/>
+                          <a:ext cx="1066800" cy="1699260"/>
+                        </a:xfrm>
+                        <a:prstGeom prst="straightConnector1">
+                          <a:avLst/>
+                        </a:prstGeom>
+                        <a:ln>
+                          <a:headEnd type="triangle"/>
+                          <a:tailEnd type="triangle"/>
+                        </a:ln>
+                      </wps:spPr>
+                      <wps:style>
+                        <a:lnRef idx="1">
+                          <a:schemeClr val="accent1"/>
+                        </a:lnRef>
+                        <a:fillRef idx="0">
+                          <a:schemeClr val="accent1"/>
+                        </a:fillRef>
+                        <a:effectRef idx="0">
+                          <a:schemeClr val="accent1"/>
+                        </a:effectRef>
+                        <a:fontRef idx="minor">
+                          <a:schemeClr val="tx1"/>
+                        </a:fontRef>
+                      </wps:style>
+                      <wps:bodyPr/>
+                    </wps:wsp>
+                  </a:graphicData>
+                </a:graphic>
+              </wp:anchor>
+            </w:drawing>
+          </mc:Choice>
+          <mc:Fallback>
+            <w:pict>
+              <v:shape w14:anchorId="66DF985B" id="Straight Arrow Connector 41" o:spid="_x0000_s1026" type="#_x0000_t32" style="position:absolute;margin-left:382.2pt;margin-top:189.1pt;width:84pt;height:133.8pt;flip:y;z-index:251700224;visibility:visible;mso-wrap-style:square;mso-wrap-distance-left:9pt;mso-wrap-distance-top:0;mso-wrap-distance-right:9pt;mso-wrap-distance-bottom:0;mso-position-horizontal:absolute;mso-position-horizontal-relative:text;mso-position-vertical:absolute;mso-position-vertical-relative:text" o:gfxdata="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" strokecolor="#5b9bd5 [3204]" strokeweight=".5pt">
+                <v:stroke startarrow="block" endarrow="block" joinstyle="miter"/>
+              </v:shape>
+            </w:pict>
+          </mc:Fallback>
+        </mc:AlternateContent>
+      </w:r>
+      <w:r>
+        <w:rPr>
+          <w:noProof/>
+        </w:rPr>
+        <mc:AlternateContent>
+          <mc:Choice Requires="wps">
+            <w:drawing>
+              <wp:anchor distT="0" distB="0" distL="114300" distR="114300" simplePos="0" relativeHeight="251699200" behindDoc="0" locked="0" layoutInCell="1" allowOverlap="1" wp14:anchorId="70255AA3" wp14:editId="470F17F1">
+                <wp:simplePos x="0" y="0"/>
+                <wp:positionH relativeFrom="column">
+                  <wp:posOffset>2697480</wp:posOffset>
+                </wp:positionH>
+                <wp:positionV relativeFrom="paragraph">
+                  <wp:posOffset>2576830</wp:posOffset>
+                </wp:positionV>
+                <wp:extent cx="762000" cy="1493520"/>
+                <wp:effectExtent l="38100" t="38100" r="57150" b="49530"/>
+                <wp:wrapNone/>
+                <wp:docPr id="40" name="Straight Arrow Connector 40"/>
+                <wp:cNvGraphicFramePr/>
+                <a:graphic xmlns:a="http://schemas.openxmlformats.org/drawingml/2006/main">
+                  <a:graphicData uri="http://schemas.microsoft.com/office/word/2010/wordprocessingShape">
+                    <wps:wsp>
+                      <wps:cNvCnPr/>
+                      <wps:spPr>
+                        <a:xfrm flipH="1" flipV="1">
+                          <a:off x="0" y="0"/>
+                          <a:ext cx="762000" cy="1493520"/>
+                        </a:xfrm>
+                        <a:prstGeom prst="straightConnector1">
+                          <a:avLst/>
+                        </a:prstGeom>
+                        <a:ln>
+                          <a:headEnd type="triangle"/>
+                          <a:tailEnd type="triangle"/>
+                        </a:ln>
+                      </wps:spPr>
+                      <wps:style>
+                        <a:lnRef idx="1">
+                          <a:schemeClr val="accent1"/>
+                        </a:lnRef>
+                        <a:fillRef idx="0">
+                          <a:schemeClr val="accent1"/>
+                        </a:fillRef>
+                        <a:effectRef idx="0">
+                          <a:schemeClr val="accent1"/>
+                        </a:effectRef>
+                        <a:fontRef idx="minor">
+                          <a:schemeClr val="tx1"/>
+                        </a:fontRef>
+                      </wps:style>
+                      <wps:bodyPr/>
+                    </wps:wsp>
+                  </a:graphicData>
+                </a:graphic>
+              </wp:anchor>
+            </w:drawing>
+          </mc:Choice>
+          <mc:Fallback>
+            <w:pict>
+              <v:shape w14:anchorId="28FE3FB5" id="Straight Arrow Connector 40" o:spid="_x0000_s1026" type="#_x0000_t32" style="position:absolute;margin-left:212.4pt;margin-top:202.9pt;width:60pt;height:117.6pt;flip:x y;z-index:251699200;visibility:visible;mso-wrap-style:square;mso-wrap-distance-left:9pt;mso-wrap-distance-top:0;mso-wrap-distance-right:9pt;mso-wrap-distance-bottom:0;mso-position-horizontal:absolute;mso-position-horizontal-relative:text;mso-position-vertical:absolute;mso-position-vertical-relative:text" o:gfxdata="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" strokecolor="#5b9bd5 [3204]" strokeweight=".5pt">
+                <v:stroke startarrow="block" endarrow="block" joinstyle="miter"/>
+              </v:shape>
+            </w:pict>
+          </mc:Fallback>
+        </mc:AlternateContent>
+      </w:r>
+      <w:r>
+        <w:rPr>
+          <w:noProof/>
+        </w:rPr>
+        <mc:AlternateContent>
+          <mc:Choice Requires="wps">
+            <w:drawing>
+              <wp:anchor distT="0" distB="0" distL="114300" distR="114300" simplePos="0" relativeHeight="251698176" behindDoc="0" locked="0" layoutInCell="1" allowOverlap="1" wp14:anchorId="072F3F22" wp14:editId="2947E75C">
+                <wp:simplePos x="0" y="0"/>
+                <wp:positionH relativeFrom="column">
+                  <wp:posOffset>2606040</wp:posOffset>
+                </wp:positionH>
+                <wp:positionV relativeFrom="paragraph">
+                  <wp:posOffset>1799590</wp:posOffset>
+                </wp:positionV>
+                <wp:extent cx="876300" cy="1287780"/>
+                <wp:effectExtent l="38100" t="38100" r="57150" b="64770"/>
+                <wp:wrapNone/>
+                <wp:docPr id="39" name="Straight Arrow Connector 39"/>
+                <wp:cNvGraphicFramePr/>
+                <a:graphic xmlns:a="http://schemas.openxmlformats.org/drawingml/2006/main">
+                  <a:graphicData uri="http://schemas.microsoft.com/office/word/2010/wordprocessingShape">
+                    <wps:wsp>
+                      <wps:cNvCnPr/>
+                      <wps:spPr>
+                        <a:xfrm flipH="1">
+                          <a:off x="0" y="0"/>
+                          <a:ext cx="876300" cy="1287780"/>
+                        </a:xfrm>
+                        <a:prstGeom prst="straightConnector1">
+                          <a:avLst/>
+                        </a:prstGeom>
+                        <a:ln>
+                          <a:headEnd type="triangle"/>
+                          <a:tailEnd type="triangle"/>
+                        </a:ln>
+                      </wps:spPr>
+                      <wps:style>
+                        <a:lnRef idx="1">
+                          <a:schemeClr val="accent1"/>
+                        </a:lnRef>
+                        <a:fillRef idx="0">
+                          <a:schemeClr val="accent1"/>
+                        </a:fillRef>
+                        <a:effectRef idx="0">
+                          <a:schemeClr val="accent1"/>
+                        </a:effectRef>
+                        <a:fontRef idx="minor">
+                          <a:schemeClr val="tx1"/>
+                        </a:fontRef>
+                      </wps:style>
+                      <wps:bodyPr/>
+                    </wps:wsp>
+                  </a:graphicData>
+                </a:graphic>
+              </wp:anchor>
+            </w:drawing>
+          </mc:Choice>
+          <mc:Fallback>
+            <w:pict>
+              <v:shape w14:anchorId="65D417E7" id="Straight Arrow Connector 39" o:spid="_x0000_s1026" type="#_x0000_t32" style="position:absolute;margin-left:205.2pt;margin-top:141.7pt;width:69pt;height:101.4pt;flip:x;z-index:251698176;visibility:visible;mso-wrap-style:square;mso-wrap-distance-left:9pt;mso-wrap-distance-top:0;mso-wrap-distance-right:9pt;mso-wrap-distance-bottom:0;mso-position-horizontal:absolute;mso-position-horizontal-relative:text;mso-position-vertical:absolute;mso-position-vertical-relative:text" o:gfxdata="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" strokecolor="#5b9bd5 [3204]" strokeweight=".5pt">
+                <v:stroke startarrow="block" endarrow="block" joinstyle="miter"/>
+              </v:shape>
+            </w:pict>
+          </mc:Fallback>
+        </mc:AlternateContent>
+      </w:r>
+      <w:r>
+        <w:rPr>
+          <w:noProof/>
+        </w:rPr>
+        <mc:AlternateContent>
+          <mc:Choice Requires="wps">
+            <w:drawing>
+              <wp:anchor distT="0" distB="0" distL="114300" distR="114300" simplePos="0" relativeHeight="251697152" behindDoc="0" locked="0" layoutInCell="1" allowOverlap="1" wp14:anchorId="79494072" wp14:editId="2208362F">
+                <wp:simplePos x="0" y="0"/>
+                <wp:positionH relativeFrom="column">
+                  <wp:posOffset>4792980</wp:posOffset>
+                </wp:positionH>
+                <wp:positionV relativeFrom="paragraph">
+                  <wp:posOffset>1837690</wp:posOffset>
+                </wp:positionV>
+                <wp:extent cx="1074420" cy="1318260"/>
+                <wp:effectExtent l="38100" t="38100" r="49530" b="53340"/>
+                <wp:wrapNone/>
+                <wp:docPr id="38" name="Straight Arrow Connector 38"/>
+                <wp:cNvGraphicFramePr/>
+                <a:graphic xmlns:a="http://schemas.openxmlformats.org/drawingml/2006/main">
+                  <a:graphicData uri="http://schemas.microsoft.com/office/word/2010/wordprocessingShape">
+                    <wps:wsp>
+                      <wps:cNvCnPr/>
+                      <wps:spPr>
+                        <a:xfrm>
+                          <a:off x="0" y="0"/>
+                          <a:ext cx="1074420" cy="1318260"/>
+                        </a:xfrm>
+                        <a:prstGeom prst="straightConnector1">
+                          <a:avLst/>
+                        </a:prstGeom>
+                        <a:ln>
+                          <a:headEnd type="triangle"/>
+                          <a:tailEnd type="triangle"/>
+                        </a:ln>
+                      </wps:spPr>
+                      <wps:style>
+                        <a:lnRef idx="1">
+                          <a:schemeClr val="accent1"/>
+                        </a:lnRef>
+                        <a:fillRef idx="0">
+                          <a:schemeClr val="accent1"/>
+                        </a:fillRef>
+                        <a:effectRef idx="0">
+                          <a:schemeClr val="accent1"/>
+                        </a:effectRef>
+                        <a:fontRef idx="minor">
+                          <a:schemeClr val="tx1"/>
+                        </a:fontRef>
+                      </wps:style>
+                      <wps:bodyPr/>
+                    </wps:wsp>
+                  </a:graphicData>
+                </a:graphic>
+              </wp:anchor>
+            </w:drawing>
+          </mc:Choice>
+          <mc:Fallback>
+            <w:pict>
+              <v:shape w14:anchorId="10EE0596" id="Straight Arrow Connector 38" o:spid="_x0000_s1026" type="#_x0000_t32" style="position:absolute;margin-left:377.4pt;margin-top:144.7pt;width:84.6pt;height:103.8pt;z-index:251697152;visibility:visible;mso-wrap-style:square;mso-wrap-distance-left:9pt;mso-wrap-distance-top:0;mso-wrap-distance-right:9pt;mso-wrap-distance-bottom:0;mso-position-horizontal:absolute;mso-position-horizontal-relative:text;mso-position-vertical:absolute;mso-position-vertical-relative:text" o:gfxdata="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" strokecolor="#5b9bd5 [3204]" strokeweight=".5pt">
+                <v:stroke startarrow="block" endarrow="block" joinstyle="miter"/>
+              </v:shape>
+            </w:pict>
+          </mc:Fallback>
+        </mc:AlternateContent>
+      </w:r>
+      <w:r>
+        <w:rPr>
+          <w:noProof/>
+        </w:rPr>
+        <mc:AlternateContent>
+          <mc:Choice Requires="wps">
+            <w:drawing>
+              <wp:anchor distT="0" distB="0" distL="114300" distR="114300" simplePos="0" relativeHeight="251696128" behindDoc="0" locked="0" layoutInCell="1" allowOverlap="1" wp14:anchorId="386B1BAF" wp14:editId="1B96726D">
+                <wp:simplePos x="0" y="0"/>
+                <wp:positionH relativeFrom="column">
+                  <wp:posOffset>5722620</wp:posOffset>
+                </wp:positionH>
+                <wp:positionV relativeFrom="paragraph">
+                  <wp:posOffset>4679950</wp:posOffset>
+                </wp:positionV>
+                <wp:extent cx="579120" cy="419100"/>
+                <wp:effectExtent l="38100" t="38100" r="49530" b="57150"/>
+                <wp:wrapNone/>
+                <wp:docPr id="37" name="Straight Arrow Connector 37"/>
+                <wp:cNvGraphicFramePr/>
+                <a:graphic xmlns:a="http://schemas.openxmlformats.org/drawingml/2006/main">
+                  <a:graphicData uri="http://schemas.microsoft.com/office/word/2010/wordprocessingShape">
+                    <wps:wsp>
+                      <wps:cNvCnPr/>
+                      <wps:spPr>
+                        <a:xfrm flipH="1">
+                          <a:off x="0" y="0"/>
+                          <a:ext cx="579120" cy="419100"/>
+                        </a:xfrm>
+                        <a:prstGeom prst="straightConnector1">
+                          <a:avLst/>
+                        </a:prstGeom>
+                        <a:ln>
+                          <a:headEnd type="triangle"/>
+                          <a:tailEnd type="triangle"/>
+                        </a:ln>
+                      </wps:spPr>
+                      <wps:style>
+                        <a:lnRef idx="1">
+                          <a:schemeClr val="accent1"/>
+                        </a:lnRef>
+                        <a:fillRef idx="0">
+                          <a:schemeClr val="accent1"/>
+                        </a:fillRef>
+                        <a:effectRef idx="0">
+                          <a:schemeClr val="accent1"/>
+                        </a:effectRef>
+                        <a:fontRef idx="minor">
+                          <a:schemeClr val="tx1"/>
+                        </a:fontRef>
+                      </wps:style>
+                      <wps:bodyPr/>
+                    </wps:wsp>
+                  </a:graphicData>
+                </a:graphic>
+              </wp:anchor>
+            </w:drawing>
+          </mc:Choice>
+          <mc:Fallback>
+            <w:pict>
+              <v:shape w14:anchorId="2FAE2725" id="Straight Arrow Connector 37" o:spid="_x0000_s1026" type="#_x0000_t32" style="position:absolute;margin-left:450.6pt;margin-top:368.5pt;width:45.6pt;height:33pt;flip:x;z-index:251696128;visibility:visible;mso-wrap-style:square;mso-wrap-distance-left:9pt;mso-wrap-distance-top:0;mso-wrap-distance-right:9pt;mso-wrap-distance-bottom:0;mso-position-horizontal:absolute;mso-position-horizontal-relative:text;mso-position-vertical:absolute;mso-position-vertical-relative:text" o:gfxdata="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" strokecolor="#5b9bd5 [3204]" strokeweight=".5pt">
+                <v:stroke startarrow="block" endarrow="block" joinstyle="miter"/>
+              </v:shape>
+            </w:pict>
+          </mc:Fallback>
+        </mc:AlternateContent>
+      </w:r>
+      <w:r>
+        <w:rPr>
+          <w:noProof/>
+        </w:rPr>
+        <mc:AlternateContent>
+          <mc:Choice Requires="wps">
+            <w:drawing>
+              <wp:anchor distT="0" distB="0" distL="114300" distR="114300" simplePos="0" relativeHeight="251695104" behindDoc="0" locked="0" layoutInCell="1" allowOverlap="1" wp14:anchorId="2681FEE6" wp14:editId="30D8610B">
+                <wp:simplePos x="0" y="0"/>
+                <wp:positionH relativeFrom="column">
+                  <wp:posOffset>5288280</wp:posOffset>
+                </wp:positionH>
+                <wp:positionV relativeFrom="paragraph">
+                  <wp:posOffset>298450</wp:posOffset>
+                </wp:positionV>
+                <wp:extent cx="845820" cy="457200"/>
+                <wp:effectExtent l="38100" t="38100" r="68580" b="57150"/>
+                <wp:wrapNone/>
+                <wp:docPr id="36" name="Straight Arrow Connector 36"/>
+                <wp:cNvGraphicFramePr/>
+                <a:graphic xmlns:a="http://schemas.openxmlformats.org/drawingml/2006/main">
+                  <a:graphicData uri="http://schemas.microsoft.com/office/word/2010/wordprocessingShape">
+                    <wps:wsp>
+                      <wps:cNvCnPr/>
+                      <wps:spPr>
+                        <a:xfrm>
+                          <a:off x="0" y="0"/>
+                          <a:ext cx="845820" cy="457200"/>
+                        </a:xfrm>
+                        <a:prstGeom prst="straightConnector1">
+                          <a:avLst/>
+                        </a:prstGeom>
+                        <a:ln>
+                          <a:headEnd type="triangle"/>
+                          <a:tailEnd type="triangle"/>
+                        </a:ln>
+                      </wps:spPr>
+                      <wps:style>
+                        <a:lnRef idx="1">
+                          <a:schemeClr val="accent1"/>
+                        </a:lnRef>
+                        <a:fillRef idx="0">
+                          <a:schemeClr val="accent1"/>
+                        </a:fillRef>
+                        <a:effectRef idx="0">
+                          <a:schemeClr val="accent1"/>
+                        </a:effectRef>
+                        <a:fontRef idx="minor">
+                          <a:schemeClr val="tx1"/>
+                        </a:fontRef>
+                      </wps:style>
+                      <wps:bodyPr/>
+                    </wps:wsp>
+                  </a:graphicData>
+                </a:graphic>
+              </wp:anchor>
+            </w:drawing>
+          </mc:Choice>
+          <mc:Fallback>
+            <w:pict>
+              <v:shape w14:anchorId="29823179" id="Straight Arrow Connector 36" o:spid="_x0000_s1026" type="#_x0000_t32" style="position:absolute;margin-left:416.4pt;margin-top:23.5pt;width:66.6pt;height:36pt;z-index:251695104;visibility:visible;mso-wrap-style:square;mso-wrap-distance-left:9pt;mso-wrap-distance-top:0;mso-wrap-distance-right:9pt;mso-wrap-distance-bottom:0;mso-position-horizontal:absolute;mso-position-horizontal-relative:text;mso-position-vertical:absolute;mso-position-vertical-relative:text" o:gfxdata="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" strokecolor="#5b9bd5 [3204]" strokeweight=".5pt">
+                <v:stroke startarrow="block" endarrow="block" joinstyle="miter"/>
+              </v:shape>
+            </w:pict>
+          </mc:Fallback>
+        </mc:AlternateContent>
+      </w:r>
+      <w:r>
+        <w:rPr>
+          <w:noProof/>
+        </w:rPr>
+        <mc:AlternateContent>
+          <mc:Choice Requires="wps">
+            <w:drawing>
+              <wp:anchor distT="0" distB="0" distL="114300" distR="114300" simplePos="0" relativeHeight="251694080" behindDoc="0" locked="0" layoutInCell="1" allowOverlap="1" wp14:anchorId="6A28274E" wp14:editId="6B56CE50">
+                <wp:simplePos x="0" y="0"/>
+                <wp:positionH relativeFrom="column">
+                  <wp:posOffset>6850380</wp:posOffset>
+                </wp:positionH>
+                <wp:positionV relativeFrom="paragraph">
+                  <wp:posOffset>2371090</wp:posOffset>
+                </wp:positionV>
+                <wp:extent cx="7620" cy="464820"/>
+                <wp:effectExtent l="76200" t="38100" r="68580" b="49530"/>
+                <wp:wrapNone/>
+                <wp:docPr id="35" name="Straight Arrow Connector 35"/>
+                <wp:cNvGraphicFramePr/>
+                <a:graphic xmlns:a="http://schemas.openxmlformats.org/drawingml/2006/main">
+                  <a:graphicData uri="http://schemas.microsoft.com/office/word/2010/wordprocessingShape">
+                    <wps:wsp>
+                      <wps:cNvCnPr/>
+                      <wps:spPr>
+                        <a:xfrm flipH="1">
+                          <a:off x="0" y="0"/>
+                          <a:ext cx="7620" cy="464820"/>
+                        </a:xfrm>
+                        <a:prstGeom prst="straightConnector1">
+                          <a:avLst/>
+                        </a:prstGeom>
+                        <a:ln>
+                          <a:headEnd type="triangle"/>
+                          <a:tailEnd type="triangle"/>
+                        </a:ln>
+                      </wps:spPr>
+                      <wps:style>
+                        <a:lnRef idx="1">
+                          <a:schemeClr val="accent1"/>
+                        </a:lnRef>
+                        <a:fillRef idx="0">
+                          <a:schemeClr val="accent1"/>
+                        </a:fillRef>
+                        <a:effectRef idx="0">
+                          <a:schemeClr val="accent1"/>
+                        </a:effectRef>
+                        <a:fontRef idx="minor">
+                          <a:schemeClr val="tx1"/>
+                        </a:fontRef>
+                      </wps:style>
+                      <wps:bodyPr/>
+                    </wps:wsp>
+                  </a:graphicData>
+                </a:graphic>
+              </wp:anchor>
+            </w:drawing>
+          </mc:Choice>
+          <mc:Fallback>
+            <w:pict>
+              <v:shape w14:anchorId="4E1981B4" id="Straight Arrow Connector 35" o:spid="_x0000_s1026" type="#_x0000_t32" style="position:absolute;margin-left:539.4pt;margin-top:186.7pt;width:.6pt;height:36.6pt;flip:x;z-index:251694080;visibility:visible;mso-wrap-style:square;mso-wrap-distance-left:9pt;mso-wrap-distance-top:0;mso-wrap-distance-right:9pt;mso-wrap-distance-bottom:0;mso-position-horizontal:absolute;mso-position-horizontal-relative:text;mso-position-vertical:absolute;mso-position-vertical-relative:text" o:gfxdata="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" strokecolor="#5b9bd5 [3204]" strokeweight=".5pt">
+                <v:stroke startarrow="block" endarrow="block" joinstyle="miter"/>
+              </v:shape>
+            </w:pict>
+          </mc:Fallback>
+        </mc:AlternateContent>
+      </w:r>
+      <w:r>
+        <w:rPr>
+          <w:noProof/>
+        </w:rPr>
+        <mc:AlternateContent>
+          <mc:Choice Requires="wps">
+            <w:drawing>
+              <wp:anchor distT="0" distB="0" distL="114300" distR="114300" simplePos="0" relativeHeight="251693056" behindDoc="0" locked="0" layoutInCell="1" allowOverlap="1" wp14:anchorId="79AE8629" wp14:editId="1C96B19D">
+                <wp:simplePos x="0" y="0"/>
+                <wp:positionH relativeFrom="column">
+                  <wp:posOffset>2171700</wp:posOffset>
+                </wp:positionH>
+                <wp:positionV relativeFrom="paragraph">
+                  <wp:posOffset>4794250</wp:posOffset>
+                </wp:positionV>
+                <wp:extent cx="838200" cy="289560"/>
+                <wp:effectExtent l="38100" t="38100" r="38100" b="72390"/>
+                <wp:wrapNone/>
+                <wp:docPr id="34" name="Straight Arrow Connector 34"/>
+                <wp:cNvGraphicFramePr/>
+                <a:graphic xmlns:a="http://schemas.openxmlformats.org/drawingml/2006/main">
+                  <a:graphicData uri="http://schemas.microsoft.com/office/word/2010/wordprocessingShape">
+                    <wps:wsp>
+                      <wps:cNvCnPr/>
+                      <wps:spPr>
+                        <a:xfrm>
+                          <a:off x="0" y="0"/>
+                          <a:ext cx="838200" cy="289560"/>
+                        </a:xfrm>
+                        <a:prstGeom prst="straightConnector1">
+                          <a:avLst/>
+                        </a:prstGeom>
+                        <a:ln>
+                          <a:headEnd type="triangle"/>
+                          <a:tailEnd type="triangle"/>
+                        </a:ln>
+                      </wps:spPr>
+                      <wps:style>
+                        <a:lnRef idx="1">
+                          <a:schemeClr val="accent1"/>
+                        </a:lnRef>
+                        <a:fillRef idx="0">
+                          <a:schemeClr val="accent1"/>
+                        </a:fillRef>
+                        <a:effectRef idx="0">
+                          <a:schemeClr val="accent1"/>
+                        </a:effectRef>
+                        <a:fontRef idx="minor">
+                          <a:schemeClr val="tx1"/>
+                        </a:fontRef>
+                      </wps:style>
+                      <wps:bodyPr/>
+                    </wps:wsp>
+                  </a:graphicData>
+                </a:graphic>
+              </wp:anchor>
+            </w:drawing>
+          </mc:Choice>
+          <mc:Fallback>
+            <w:pict>
+              <v:shape w14:anchorId="7742767A" id="Straight Arrow Connector 34" o:spid="_x0000_s1026" type="#_x0000_t32" style="position:absolute;margin-left:171pt;margin-top:377.5pt;width:66pt;height:22.8pt;z-index:251693056;visibility:visible;mso-wrap-style:square;mso-wrap-distance-left:9pt;mso-wrap-distance-top:0;mso-wrap-distance-right:9pt;mso-wrap-distance-bottom:0;mso-position-horizontal:absolute;mso-position-horizontal-relative:text;mso-position-vertical:absolute;mso-position-vertical-relative:text" o:gfxdata="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" strokecolor="#5b9bd5 [3204]" strokeweight=".5pt">
+                <v:stroke startarrow="block" endarrow="block" joinstyle="miter"/>
+              </v:shape>
+            </w:pict>
+          </mc:Fallback>
+        </mc:AlternateContent>
+      </w:r>
+      <w:r>
+        <w:rPr>
+          <w:noProof/>
+        </w:rPr>
+        <mc:AlternateContent>
+          <mc:Choice Requires="wps">
+            <w:drawing>
+              <wp:anchor distT="0" distB="0" distL="114300" distR="114300" simplePos="0" relativeHeight="251692032" behindDoc="0" locked="0" layoutInCell="1" allowOverlap="1" wp14:anchorId="50BD08E4" wp14:editId="68EFBBCF">
+                <wp:simplePos x="0" y="0"/>
+                <wp:positionH relativeFrom="column">
+                  <wp:posOffset>1607819</wp:posOffset>
+                </wp:positionH>
+                <wp:positionV relativeFrom="paragraph">
+                  <wp:posOffset>2531110</wp:posOffset>
+                </wp:positionV>
+                <wp:extent cx="45719" cy="381000"/>
+                <wp:effectExtent l="57150" t="38100" r="88265" b="57150"/>
+                <wp:wrapNone/>
+                <wp:docPr id="33" name="Straight Arrow Connector 33"/>
+                <wp:cNvGraphicFramePr/>
+                <a:graphic xmlns:a="http://schemas.openxmlformats.org/drawingml/2006/main">
+                  <a:graphicData uri="http://schemas.microsoft.com/office/word/2010/wordprocessingShape">
+                    <wps:wsp>
+                      <wps:cNvCnPr/>
+                      <wps:spPr>
+                        <a:xfrm>
+                          <a:off x="0" y="0"/>
+                          <a:ext cx="45719" cy="381000"/>
+                        </a:xfrm>
+                        <a:prstGeom prst="straightConnector1">
+                          <a:avLst/>
+                        </a:prstGeom>
+                        <a:ln>
+                          <a:headEnd type="triangle"/>
+                          <a:tailEnd type="triangle"/>
+                        </a:ln>
+                      </wps:spPr>
+                      <wps:style>
+                        <a:lnRef idx="1">
+                          <a:schemeClr val="accent1"/>
+                        </a:lnRef>
+                        <a:fillRef idx="0">
+                          <a:schemeClr val="accent1"/>
+                        </a:fillRef>
+                        <a:effectRef idx="0">
+                          <a:schemeClr val="accent1"/>
+                        </a:effectRef>
+                        <a:fontRef idx="minor">
+                          <a:schemeClr val="tx1"/>
+                        </a:fontRef>
+                      </wps:style>
+                      <wps:bodyPr/>
+                    </wps:wsp>
+                  </a:graphicData>
+                </a:graphic>
+                <wp14:sizeRelH relativeFrom="margin">
+                  <wp14:pctWidth>0</wp14:pctWidth>
+                </wp14:sizeRelH>
+                <wp14:sizeRelV relativeFrom="margin">
+                  <wp14:pctHeight>0</wp14:pctHeight>
+                </wp14:sizeRelV>
+              </wp:anchor>
+            </w:drawing>
+          </mc:Choice>
+          <mc:Fallback>
+            <w:pict>
+              <v:shape w14:anchorId="60FAAC44" id="Straight Arrow Connector 33" o:spid="_x0000_s1026" type="#_x0000_t32" style="position:absolute;margin-left:126.6pt;margin-top:199.3pt;width:3.6pt;height:30pt;z-index:251692032;visibility:visible;mso-wrap-style:square;mso-width-percent:0;mso-height-percent:0;mso-wrap-distance-left:9pt;mso-wrap-distance-top:0;mso-wrap-distance-right:9pt;mso-wrap-distance-bottom:0;mso-position-horizontal:absolute;mso-position-horizontal-relative:text;mso-position-vertical:absolute;mso-position-vertical-relative:text;mso-width-percent:0;mso-height-percent:0;mso-width-relative:margin;mso-height-relative:margin" o:gfxdata="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" strokecolor="#5b9bd5 [3204]" strokeweight=".5pt">
+                <v:stroke startarrow="block" endarrow="block" joinstyle="miter"/>
+              </v:shape>
+            </w:pict>
+          </mc:Fallback>
+        </mc:AlternateContent>
+      </w:r>
+      <w:r>
+        <w:rPr>
+          <w:noProof/>
+        </w:rPr>
+        <mc:AlternateContent>
+          <mc:Choice Requires="wps">
+            <w:drawing>
+              <wp:anchor distT="0" distB="0" distL="114300" distR="114300" simplePos="0" relativeHeight="251691008" behindDoc="0" locked="0" layoutInCell="1" allowOverlap="1" wp14:anchorId="29D1B04F" wp14:editId="6B76878A">
+                <wp:simplePos x="0" y="0"/>
+                <wp:positionH relativeFrom="column">
+                  <wp:posOffset>2781300</wp:posOffset>
+                </wp:positionH>
+                <wp:positionV relativeFrom="paragraph">
+                  <wp:posOffset>664210</wp:posOffset>
+                </wp:positionV>
+                <wp:extent cx="205740" cy="182880"/>
+                <wp:effectExtent l="38100" t="38100" r="60960" b="64770"/>
+                <wp:wrapNone/>
+                <wp:docPr id="32" name="Straight Arrow Connector 32"/>
+                <wp:cNvGraphicFramePr/>
+                <a:graphic xmlns:a="http://schemas.openxmlformats.org/drawingml/2006/main">
+                  <a:graphicData uri="http://schemas.microsoft.com/office/word/2010/wordprocessingShape">
+                    <wps:wsp>
+                      <wps:cNvCnPr/>
+                      <wps:spPr>
+                        <a:xfrm flipH="1">
+                          <a:off x="0" y="0"/>
+                          <a:ext cx="205740" cy="182880"/>
+                        </a:xfrm>
+                        <a:prstGeom prst="straightConnector1">
+                          <a:avLst/>
+                        </a:prstGeom>
+                        <a:ln>
+                          <a:headEnd type="triangle"/>
+                          <a:tailEnd type="triangle"/>
+                        </a:ln>
+                      </wps:spPr>
+                      <wps:style>
+                        <a:lnRef idx="1">
+                          <a:schemeClr val="accent1"/>
+                        </a:lnRef>
+                        <a:fillRef idx="0">
+                          <a:schemeClr val="accent1"/>
+                        </a:fillRef>
+                        <a:effectRef idx="0">
+                          <a:schemeClr val="accent1"/>
+                        </a:effectRef>
+                        <a:fontRef idx="minor">
+                          <a:schemeClr val="tx1"/>
+                        </a:fontRef>
+                      </wps:style>
+                      <wps:bodyPr/>
+                    </wps:wsp>
+                  </a:graphicData>
+                </a:graphic>
+              </wp:anchor>
+            </w:drawing>
+          </mc:Choice>
+          <mc:Fallback>
+            <w:pict>
+              <v:shape w14:anchorId="0165263D" id="Straight Arrow Connector 32" o:spid="_x0000_s1026" type="#_x0000_t32" style="position:absolute;margin-left:219pt;margin-top:52.3pt;width:16.2pt;height:14.4pt;flip:x;z-index:251691008;visibility:visible;mso-wrap-style:square;mso-wrap-distance-left:9pt;mso-wrap-distance-top:0;mso-wrap-distance-right:9pt;mso-wrap-distance-bottom:0;mso-position-horizontal:absolute;mso-position-horizontal-relative:text;mso-position-vertical:absolute;mso-position-vertical-relative:text" o:gfxdata="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" strokecolor="#5b9bd5 [3204]" strokeweight=".5pt">
+                <v:stroke startarrow="block" endarrow="block" joinstyle="miter"/>
+              </v:shape>
+            </w:pict>
+          </mc:Fallback>
+        </mc:AlternateContent>
+      </w:r>
+      <w:r>
+        <w:rPr>
+          <w:noProof/>
+        </w:rPr>
+        <mc:AlternateContent>
+          <mc:Choice Requires="wps">
+            <w:drawing>
+              <wp:anchor distT="0" distB="0" distL="114300" distR="114300" simplePos="0" relativeHeight="251689984" behindDoc="0" locked="0" layoutInCell="1" allowOverlap="1" wp14:anchorId="36C39399" wp14:editId="1C065B5A">
+                <wp:simplePos x="0" y="0"/>
+                <wp:positionH relativeFrom="column">
+                  <wp:posOffset>2590800</wp:posOffset>
+                </wp:positionH>
+                <wp:positionV relativeFrom="paragraph">
+                  <wp:posOffset>1868170</wp:posOffset>
+                </wp:positionV>
+                <wp:extent cx="3032760" cy="1562100"/>
+                <wp:effectExtent l="38100" t="38100" r="53340" b="57150"/>
+                <wp:wrapNone/>
+                <wp:docPr id="31" name="Straight Arrow Connector 31"/>
+                <wp:cNvGraphicFramePr/>
+                <a:graphic xmlns:a="http://schemas.openxmlformats.org/drawingml/2006/main">
+                  <a:graphicData uri="http://schemas.microsoft.com/office/word/2010/wordprocessingShape">
+                    <wps:wsp>
+                      <wps:cNvCnPr/>
+                      <wps:spPr>
+                        <a:xfrm flipH="1">
+                          <a:off x="0" y="0"/>
+                          <a:ext cx="3032760" cy="1562100"/>
+                        </a:xfrm>
+                        <a:prstGeom prst="straightConnector1">
+                          <a:avLst/>
+                        </a:prstGeom>
+                        <a:ln>
+                          <a:headEnd type="triangle"/>
+                          <a:tailEnd type="triangle"/>
+                        </a:ln>
+                      </wps:spPr>
+                      <wps:style>
+                        <a:lnRef idx="1">
+                          <a:schemeClr val="accent1"/>
+                        </a:lnRef>
+                        <a:fillRef idx="0">
+                          <a:schemeClr val="accent1"/>
+                        </a:fillRef>
+                        <a:effectRef idx="0">
+                          <a:schemeClr val="accent1"/>
+                        </a:effectRef>
+                        <a:fontRef idx="minor">
+                          <a:schemeClr val="tx1"/>
+                        </a:fontRef>
+                      </wps:style>
+                      <wps:bodyPr/>
+                    </wps:wsp>
+                  </a:graphicData>
+                </a:graphic>
+              </wp:anchor>
+            </w:drawing>
+          </mc:Choice>
+          <mc:Fallback>
+            <w:pict>
+              <v:shape w14:anchorId="6D8B9DAD" id="Straight Arrow Connector 31" o:spid="_x0000_s1026" type="#_x0000_t32" style="position:absolute;margin-left:204pt;margin-top:147.1pt;width:238.8pt;height:123pt;flip:x;z-index:251689984;visibility:visible;mso-wrap-style:square;mso-wrap-distance-left:9pt;mso-wrap-distance-top:0;mso-wrap-distance-right:9pt;mso-wrap-distance-bottom:0;mso-position-horizontal:absolute;mso-position-horizontal-relative:text;mso-position-vertical:absolute;mso-position-vertical-relative:text" o:gfxdata="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" strokecolor="#5b9bd5 [3204]" strokeweight=".5pt">
+                <v:stroke startarrow="block" endarrow="block" joinstyle="miter"/>
+              </v:shape>
+            </w:pict>
+          </mc:Fallback>
+        </mc:AlternateContent>
+      </w:r>
+      <w:r>
+        <w:rPr>
+          <w:noProof/>
+        </w:rPr>
+        <mc:AlternateContent>
+          <mc:Choice Requires="wps">
+            <w:drawing>
+              <wp:anchor distT="0" distB="0" distL="114300" distR="114300" simplePos="0" relativeHeight="251688960" behindDoc="0" locked="0" layoutInCell="1" allowOverlap="1" wp14:anchorId="6B1A55E7" wp14:editId="6CCEA1C6">
+                <wp:simplePos x="0" y="0"/>
+                <wp:positionH relativeFrom="column">
+                  <wp:posOffset>2857500</wp:posOffset>
+                </wp:positionH>
+                <wp:positionV relativeFrom="paragraph">
+                  <wp:posOffset>2272030</wp:posOffset>
+                </wp:positionV>
+                <wp:extent cx="2979420" cy="1379220"/>
+                <wp:effectExtent l="38100" t="38100" r="49530" b="68580"/>
+                <wp:wrapNone/>
+                <wp:docPr id="30" name="Straight Arrow Connector 30"/>
+                <wp:cNvGraphicFramePr/>
+                <a:graphic xmlns:a="http://schemas.openxmlformats.org/drawingml/2006/main">
+                  <a:graphicData uri="http://schemas.microsoft.com/office/word/2010/wordprocessingShape">
+                    <wps:wsp>
+                      <wps:cNvCnPr/>
+                      <wps:spPr>
+                        <a:xfrm>
+                          <a:off x="0" y="0"/>
+                          <a:ext cx="2979420" cy="1379220"/>
+                        </a:xfrm>
+                        <a:prstGeom prst="straightConnector1">
+                          <a:avLst/>
+                        </a:prstGeom>
+                        <a:ln>
+                          <a:headEnd type="triangle"/>
+                          <a:tailEnd type="triangle"/>
+                        </a:ln>
+                      </wps:spPr>
+                      <wps:style>
+                        <a:lnRef idx="1">
+                          <a:schemeClr val="accent1"/>
+                        </a:lnRef>
+                        <a:fillRef idx="0">
+                          <a:schemeClr val="accent1"/>
+                        </a:fillRef>
+                        <a:effectRef idx="0">
+                          <a:schemeClr val="accent1"/>
+                        </a:effectRef>
+                        <a:fontRef idx="minor">
+                          <a:schemeClr val="tx1"/>
+                        </a:fontRef>
+                      </wps:style>
+                      <wps:bodyPr/>
+                    </wps:wsp>
+                  </a:graphicData>
+                </a:graphic>
+              </wp:anchor>
+            </w:drawing>
+          </mc:Choice>
+          <mc:Fallback>
+            <w:pict>
+              <v:shape w14:anchorId="69C13591" id="Straight Arrow Connector 30" o:spid="_x0000_s1026" type="#_x0000_t32" style="position:absolute;margin-left:225pt;margin-top:178.9pt;width:234.6pt;height:108.6pt;z-index:251688960;visibility:visible;mso-wrap-style:square;mso-wrap-distance-left:9pt;mso-wrap-distance-top:0;mso-wrap-distance-right:9pt;mso-wrap-distance-bottom:0;mso-position-horizontal:absolute;mso-position-horizontal-relative:text;mso-position-vertical:absolute;mso-position-vertical-relative:text" o:gfxdata="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" strokecolor="#5b9bd5 [3204]" strokeweight=".5pt">
+                <v:stroke startarrow="block" endarrow="block" joinstyle="miter"/>
+              </v:shape>
+            </w:pict>
+          </mc:Fallback>
+        </mc:AlternateContent>
+      </w:r>
+      <w:r>
+        <w:rPr>
+          <w:noProof/>
+        </w:rPr>
+        <mc:AlternateContent>
+          <mc:Choice Requires="wps">
+            <w:drawing>
+              <wp:anchor distT="0" distB="0" distL="114300" distR="114300" simplePos="0" relativeHeight="251687936" behindDoc="0" locked="0" layoutInCell="1" allowOverlap="1" wp14:anchorId="73378478" wp14:editId="535C5F86">
+                <wp:simplePos x="0" y="0"/>
+                <wp:positionH relativeFrom="column">
+                  <wp:posOffset>3962400</wp:posOffset>
+                </wp:positionH>
+                <wp:positionV relativeFrom="paragraph">
+                  <wp:posOffset>1967230</wp:posOffset>
+                </wp:positionV>
+                <wp:extent cx="15240" cy="2103120"/>
+                <wp:effectExtent l="76200" t="38100" r="60960" b="49530"/>
+                <wp:wrapNone/>
+                <wp:docPr id="29" name="Straight Arrow Connector 29"/>
+                <wp:cNvGraphicFramePr/>
+                <a:graphic xmlns:a="http://schemas.openxmlformats.org/drawingml/2006/main">
+                  <a:graphicData uri="http://schemas.microsoft.com/office/word/2010/wordprocessingShape">
+                    <wps:wsp>
+                      <wps:cNvCnPr/>
+                      <wps:spPr>
+                        <a:xfrm flipH="1">
+                          <a:off x="0" y="0"/>
+                          <a:ext cx="15240" cy="2103120"/>
+                        </a:xfrm>
+                        <a:prstGeom prst="straightConnector1">
+                          <a:avLst/>
+                        </a:prstGeom>
+                        <a:ln>
+                          <a:headEnd type="triangle"/>
+                          <a:tailEnd type="triangle"/>
+                        </a:ln>
+                      </wps:spPr>
+                      <wps:style>
+                        <a:lnRef idx="1">
+                          <a:schemeClr val="accent1"/>
+                        </a:lnRef>
+                        <a:fillRef idx="0">
+                          <a:schemeClr val="accent1"/>
+                        </a:fillRef>
+                        <a:effectRef idx="0">
+                          <a:schemeClr val="accent1"/>
+                        </a:effectRef>
+                        <a:fontRef idx="minor">
+                          <a:schemeClr val="tx1"/>
+                        </a:fontRef>
+                      </wps:style>
+                      <wps:bodyPr/>
+                    </wps:wsp>
+                  </a:graphicData>
+                </a:graphic>
+              </wp:anchor>
+            </w:drawing>
+          </mc:Choice>
+          <mc:Fallback>
+            <w:pict>
+              <v:shape w14:anchorId="6F827CE6" id="Straight Arrow Connector 29" o:spid="_x0000_s1026" type="#_x0000_t32" style="position:absolute;margin-left:312pt;margin-top:154.9pt;width:1.2pt;height:165.6pt;flip:x;z-index:251687936;visibility:visible;mso-wrap-style:square;mso-wrap-distance-left:9pt;mso-wrap-distance-top:0;mso-wrap-distance-right:9pt;mso-wrap-distance-bottom:0;mso-position-horizontal:absolute;mso-position-horizontal-relative:text;mso-position-vertical:absolute;mso-position-vertical-relative:text" o:gfxdata="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" strokecolor="#5b9bd5 [3204]" strokeweight=".5pt">
+                <v:stroke startarrow="block" endarrow="block" joinstyle="miter"/>
+              </v:shape>
+            </w:pict>
+          </mc:Fallback>
+        </mc:AlternateContent>
+      </w:r>
+      <w:r>
+        <w:rPr>
+          <w:noProof/>
+        </w:rPr>
+        <mc:AlternateContent>
+          <mc:Choice Requires="wps">
+            <w:drawing>
+              <wp:anchor distT="0" distB="0" distL="114300" distR="114300" simplePos="0" relativeHeight="251686912" behindDoc="0" locked="0" layoutInCell="1" allowOverlap="1" wp14:anchorId="70A31578" wp14:editId="5630DA25">
+                <wp:simplePos x="0" y="0"/>
+                <wp:positionH relativeFrom="column">
+                  <wp:posOffset>6233160</wp:posOffset>
+                </wp:positionH>
+                <wp:positionV relativeFrom="paragraph">
+                  <wp:posOffset>1304290</wp:posOffset>
+                </wp:positionV>
+                <wp:extent cx="1097280" cy="525780"/>
+                <wp:effectExtent l="0" t="0" r="26670" b="26670"/>
+                <wp:wrapNone/>
+                <wp:docPr id="28" name="Text Box 28"/>
+                <wp:cNvGraphicFramePr/>
+                <a:graphic xmlns:a="http://schemas.openxmlformats.org/drawingml/2006/main">
+                  <a:graphicData uri="http://schemas.microsoft.com/office/word/2010/wordprocessingShape">
+                    <wps:wsp>
+                      <wps:cNvSpPr txBox="1"/>
+                      <wps:spPr>
+                        <a:xfrm>
+                          <a:off x="0" y="0"/>
+                          <a:ext cx="1097280" cy="525780"/>
+                        </a:xfrm>
+                        <a:prstGeom prst="rect">
+                          <a:avLst/>
+                        </a:prstGeom>
+                        <a:solidFill>
+                          <a:schemeClr val="lt1"/>
+                        </a:solidFill>
+                        <a:ln w="6350">
+                          <a:solidFill>
+                            <a:prstClr val="black"/>
+                          </a:solidFill>
+                        </a:ln>
+                      </wps:spPr>
+                      <wps:txbx>
+                        <w:txbxContent>
+                          <w:p>
+                            <w:r>
+                              <w:t>contact</w:t>
+                            </w:r>
+                          </w:p>
+                        </w:txbxContent>
+                      </wps:txbx>
+                      <wps:bodyPr rot="0" spcFirstLastPara="0" vertOverflow="overflow" horzOverflow="overflow" vert="horz" wrap="square" lIns="91440" tIns="45720" rIns="91440" bIns="45720" numCol="1" spcCol="0" rtlCol="0" fromWordArt="0" anchor="t" anchorCtr="0" forceAA="0" compatLnSpc="1">
+                        <a:prstTxWarp prst="textNoShape">
+                          <a:avLst/>
+                        </a:prstTxWarp>
+                        <a:noAutofit/>
+                      </wps:bodyPr>
+                    </wps:wsp>
+                  </a:graphicData>
+                </a:graphic>
+              </wp:anchor>
+            </w:drawing>
+          </mc:Choice>
+          <mc:Fallback>
+            <w:pict>
+              <v:shape w14:anchorId="70A31578" id="Text Box 28" o:spid="_x0000_s1032" type="#_x0000_t202" style="position:absolute;margin-left:490.8pt;margin-top:102.7pt;width:86.4pt;height:41.4pt;z-index:251686912;visibility:visible;mso-wrap-style:square;mso-wrap-distance-left:9pt;mso-wrap-distance-top:0;mso-wrap-distance-right:9pt;mso-wrap-distance-bottom:0;mso-position-horizontal:absolute;mso-position-horizontal-relative:text;mso-position-vertical:absolute;mso-position-vertical-relative:text;v-text-anchor:top" o:gfxdata="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" fillcolor="white [3201]" strokeweight=".5pt">
+                <v:textbox>
+                  <w:txbxContent>
+                    <w:p>
+                      <w:r>
+                        <w:t>contact</w:t>
+                      </w:r>
+                    </w:p>
+                  </w:txbxContent>
+                </v:textbox>
+              </v:shape>
+            </w:pict>
+          </mc:Fallback>
+        </mc:AlternateContent>
+      </w:r>
+      <w:r>
+        <w:rPr>
+          <w:noProof/>
+        </w:rPr>
+        <mc:AlternateContent>
+          <mc:Choice Requires="wps">
+            <w:drawing>
+              <wp:anchor distT="0" distB="0" distL="114300" distR="114300" simplePos="0" relativeHeight="251685888" behindDoc="0" locked="0" layoutInCell="1" allowOverlap="1" wp14:anchorId="184934D8" wp14:editId="3CD1E0C7">
+                <wp:simplePos x="0" y="0"/>
+                <wp:positionH relativeFrom="column">
+                  <wp:posOffset>6393180</wp:posOffset>
+                </wp:positionH>
+                <wp:positionV relativeFrom="paragraph">
+                  <wp:posOffset>3308350</wp:posOffset>
+                </wp:positionV>
+                <wp:extent cx="1257300" cy="586740"/>
+                <wp:effectExtent l="0" t="0" r="19050" b="22860"/>
+                <wp:wrapNone/>
+                <wp:docPr id="27" name="Text Box 27"/>
+                <wp:cNvGraphicFramePr/>
+                <a:graphic xmlns:a="http://schemas.openxmlformats.org/drawingml/2006/main">
+                  <a:graphicData uri="http://schemas.microsoft.com/office/word/2010/wordprocessingShape">
+                    <wps:wsp>
+                      <wps:cNvSpPr txBox="1"/>
+                      <wps:spPr>
+                        <a:xfrm>
+                          <a:off x="0" y="0"/>
+                          <a:ext cx="1257300" cy="586740"/>
+                        </a:xfrm>
+                        <a:prstGeom prst="rect">
+                          <a:avLst/>
+                        </a:prstGeom>
+                        <a:solidFill>
+                          <a:schemeClr val="lt1"/>
+                        </a:solidFill>
+                        <a:ln w="6350">
+                          <a:solidFill>
+                            <a:prstClr val="black"/>
+                          </a:solidFill>
+                        </a:ln>
+                      </wps:spPr>
+                      <wps:txbx>
+                        <w:txbxContent>
+                          <w:p>
+                            <w:r>
+                              <w:t>Extra curriculars</w:t>
+                            </w:r>
+                          </w:p>
+                        </w:txbxContent>
+                      </wps:txbx>
+                      <wps:bodyPr rot="0" spcFirstLastPara="0" vertOverflow="overflow" horzOverflow="overflow" vert="horz" wrap="square" lIns="91440" tIns="45720" rIns="91440" bIns="45720" numCol="1" spcCol="0" rtlCol="0" fromWordArt="0" anchor="t" anchorCtr="0" forceAA="0" compatLnSpc="1">
+                        <a:prstTxWarp prst="textNoShape">
+                          <a:avLst/>
+                        </a:prstTxWarp>
+                        <a:noAutofit/>
+                      </wps:bodyPr>
+                    </wps:wsp>
+                  </a:graphicData>
+                </a:graphic>
+              </wp:anchor>
+            </w:drawing>
+          </mc:Choice>
+          <mc:Fallback>
+            <w:pict>
+              <v:shape w14:anchorId="184934D8" id="Text Box 27" o:spid="_x0000_s1033" type="#_x0000_t202" style="position:absolute;margin-left:503.4pt;margin-top:260.5pt;width:99pt;height:46.2pt;z-index:251685888;visibility:visible;mso-wrap-style:square;mso-wrap-distance-left:9pt;mso-wrap-distance-top:0;mso-wrap-distance-right:9pt;mso-wrap-distance-bottom:0;mso-position-horizontal:absolute;mso-position-horizontal-relative:text;mso-position-vertical:absolute;mso-position-vertical-relative:text;v-text-anchor:top" o:gfxdata="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" fillcolor="white [3201]" strokeweight=".5pt">
+                <v:textbox>
+                  <w:txbxContent>
+                    <w:p>
+                      <w:r>
+                        <w:t>Extra curriculars</w:t>
+                      </w:r>
+                    </w:p>
+                  </w:txbxContent>
+                </v:textbox>
+              </v:shape>
+            </w:pict>
+          </mc:Fallback>
+        </mc:AlternateContent>
+      </w:r>
+      <w:r>
+        <w:rPr>
+          <w:noProof/>
+        </w:rPr>
+        <mc:AlternateContent>
+          <mc:Choice Requires="wps">
+            <w:drawing>
+              <wp:anchor distT="0" distB="0" distL="114300" distR="114300" simplePos="0" relativeHeight="251684864" behindDoc="0" locked="0" layoutInCell="1" allowOverlap="1" wp14:anchorId="74EC99AE" wp14:editId="636D377A">
+                <wp:simplePos x="0" y="0"/>
+                <wp:positionH relativeFrom="column">
+                  <wp:posOffset>3543300</wp:posOffset>
+                </wp:positionH>
+                <wp:positionV relativeFrom="paragraph">
+                  <wp:posOffset>4832350</wp:posOffset>
+                </wp:positionV>
+                <wp:extent cx="1516380" cy="464820"/>
+                <wp:effectExtent l="0" t="0" r="26670" b="11430"/>
+                <wp:wrapNone/>
+                <wp:docPr id="26" name="Text Box 26"/>
+                <wp:cNvGraphicFramePr/>
+                <a:graphic xmlns:a="http://schemas.openxmlformats.org/drawingml/2006/main">
+                  <a:graphicData uri="http://schemas.microsoft.com/office/word/2010/wordprocessingShape">
+                    <wps:wsp>
+                      <wps:cNvSpPr txBox="1"/>
+                      <wps:spPr>
+                        <a:xfrm>
+                          <a:off x="0" y="0"/>
+                          <a:ext cx="1516380" cy="464820"/>
+                        </a:xfrm>
+                        <a:prstGeom prst="rect">
+                          <a:avLst/>
+                        </a:prstGeom>
+                        <a:solidFill>
+                          <a:schemeClr val="lt1"/>
+                        </a:solidFill>
+                        <a:ln w="6350">
+                          <a:solidFill>
+                            <a:prstClr val="black"/>
+                          </a:solidFill>
+                        </a:ln>
+                      </wps:spPr>
+                      <wps:txbx>
+                        <w:txbxContent>
+                          <w:p>
+                            <w:r>
+                              <w:t>School (grades)</w:t>
+                            </w:r>
+                          </w:p>
+                        </w:txbxContent>
+                      </wps:txbx>
+                      <wps:bodyPr rot="0" spcFirstLastPara="0" vertOverflow="overflow" horzOverflow="overflow" vert="horz" wrap="square" lIns="91440" tIns="45720" rIns="91440" bIns="45720" numCol="1" spcCol="0" rtlCol="0" fromWordArt="0" anchor="t" anchorCtr="0" forceAA="0" compatLnSpc="1">
+                        <a:prstTxWarp prst="textNoShape">
+                          <a:avLst/>
+                        </a:prstTxWarp>
+                        <a:noAutofit/>
+                      </wps:bodyPr>
+                    </wps:wsp>
+                  </a:graphicData>
+                </a:graphic>
+              </wp:anchor>
+            </w:drawing>
+          </mc:Choice>
+          <mc:Fallback>
+            <w:pict>
+              <v:shape w14:anchorId="74EC99AE" id="Text Box 26" o:spid="_x0000_s1034" type="#_x0000_t202" style="position:absolute;margin-left:279pt;margin-top:380.5pt;width:119.4pt;height:36.6pt;z-index:251684864;visibility:visible;mso-wrap-style:square;mso-wrap-distance-left:9pt;mso-wrap-distance-top:0;mso-wrap-distance-right:9pt;mso-wrap-distance-bottom:0;mso-position-horizontal:absolute;mso-position-horizontal-relative:text;mso-position-vertical:absolute;mso-position-vertical-relative:text;v-text-anchor:top" o:gfxdata="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" fillcolor="white [3201]" strokeweight=".5pt">
+                <v:textbox>
+                  <w:txbxContent>
+                    <w:p>
+                      <w:r>
+                        <w:t>School (grades)</w:t>
+                      </w:r>
+                    </w:p>
+                  </w:txbxContent>
+                </v:textbox>
+              </v:shape>
+            </w:pict>
+          </mc:Fallback>
+        </mc:AlternateContent>
+      </w:r>
+      <w:r>
+        <w:rPr>
+          <w:noProof/>
+        </w:rPr>
+        <mc:AlternateContent>
+          <mc:Choice Requires="wps">
+            <w:drawing>
+              <wp:anchor distT="0" distB="0" distL="114300" distR="114300" simplePos="0" relativeHeight="251683840" behindDoc="0" locked="0" layoutInCell="1" allowOverlap="1" wp14:anchorId="7090F2AC" wp14:editId="0189E47E">
+                <wp:simplePos x="0" y="0"/>
+                <wp:positionH relativeFrom="column">
+                  <wp:posOffset>914400</wp:posOffset>
+                </wp:positionH>
+                <wp:positionV relativeFrom="paragraph">
+                  <wp:posOffset>3552190</wp:posOffset>
+                </wp:positionV>
+                <wp:extent cx="1165860" cy="518160"/>
+                <wp:effectExtent l="0" t="0" r="15240" b="15240"/>
+                <wp:wrapNone/>
+                <wp:docPr id="25" name="Text Box 25"/>
+                <wp:cNvGraphicFramePr/>
+                <a:graphic xmlns:a="http://schemas.openxmlformats.org/drawingml/2006/main">
+                  <a:graphicData uri="http://schemas.microsoft.com/office/word/2010/wordprocessingShape">
+                    <wps:wsp>
+                      <wps:cNvSpPr txBox="1"/>
+                      <wps:spPr>
+                        <a:xfrm>
+                          <a:off x="0" y="0"/>
+                          <a:ext cx="1165860" cy="518160"/>
+                        </a:xfrm>
+                        <a:prstGeom prst="rect">
+                          <a:avLst/>
+                        </a:prstGeom>
+                        <a:solidFill>
+                          <a:schemeClr val="lt1"/>
+                        </a:solidFill>
+                        <a:ln w="6350">
+                          <a:solidFill>
+                            <a:prstClr val="black"/>
+                          </a:solidFill>
+                        </a:ln>
+                      </wps:spPr>
+                      <wps:txbx>
+                        <w:txbxContent>
+                          <w:p>
+                            <w:r>
+                              <w:t>art</w:t>
+                            </w:r>
+                          </w:p>
+                        </w:txbxContent>
+                      </wps:txbx>
+                      <wps:bodyPr rot="0" spcFirstLastPara="0" vertOverflow="overflow" horzOverflow="overflow" vert="horz" wrap="square" lIns="91440" tIns="45720" rIns="91440" bIns="45720" numCol="1" spcCol="0" rtlCol="0" fromWordArt="0" anchor="t" anchorCtr="0" forceAA="0" compatLnSpc="1">
+                        <a:prstTxWarp prst="textNoShape">
+                          <a:avLst/>
+                        </a:prstTxWarp>
+                        <a:noAutofit/>
+                      </wps:bodyPr>
+                    </wps:wsp>
+                  </a:graphicData>
+                </a:graphic>
+              </wp:anchor>
+            </w:drawing>
+          </mc:Choice>
+          <mc:Fallback>
+            <w:pict>
+              <v:shape w14:anchorId="7090F2AC" id="Text Box 25" o:spid="_x0000_s1035" type="#_x0000_t202" style="position:absolute;margin-left:1in;margin-top:279.7pt;width:91.8pt;height:40.8pt;z-index:251683840;visibility:visible;mso-wrap-style:square;mso-wrap-distance-left:9pt;mso-wrap-distance-top:0;mso-wrap-distance-right:9pt;mso-wrap-distance-bottom:0;mso-position-horizontal:absolute;mso-position-horizontal-relative:text;mso-position-vertical:absolute;mso-position-vertical-relative:text;v-text-anchor:top" o:gfxdata="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" fillcolor="white [3201]" strokeweight=".5pt">
+                <v:textbox>
+                  <w:txbxContent>
+                    <w:p>
+                      <w:r>
+                        <w:t>art</w:t>
+                      </w:r>
+                    </w:p>
+                  </w:txbxContent>
+                </v:textbox>
+              </v:shape>
+            </w:pict>
+          </mc:Fallback>
+        </mc:AlternateContent>
+      </w:r>
+      <w:r>
+        <w:rPr>
+          <w:noProof/>
+        </w:rPr>
+        <mc:AlternateContent>
+          <mc:Choice Requires="wps">
+            <w:drawing>
+              <wp:anchor distT="0" distB="0" distL="114300" distR="114300" simplePos="0" relativeHeight="251682816" behindDoc="0" locked="0" layoutInCell="1" allowOverlap="1" wp14:anchorId="7AF94154" wp14:editId="37158A19">
+                <wp:simplePos x="0" y="0"/>
+                <wp:positionH relativeFrom="column">
+                  <wp:posOffset>1089660</wp:posOffset>
+                </wp:positionH>
+                <wp:positionV relativeFrom="paragraph">
+                  <wp:posOffset>1350010</wp:posOffset>
+                </wp:positionV>
+                <wp:extent cx="1303020" cy="510540"/>
+                <wp:effectExtent l="0" t="0" r="11430" b="22860"/>
+                <wp:wrapNone/>
+                <wp:docPr id="24" name="Text Box 24"/>
+                <wp:cNvGraphicFramePr/>
+                <a:graphic xmlns:a="http://schemas.openxmlformats.org/drawingml/2006/main">
+                  <a:graphicData uri="http://schemas.microsoft.com/office/word/2010/wordprocessingShape">
+                    <wps:wsp>
+                      <wps:cNvSpPr txBox="1"/>
+                      <wps:spPr>
+                        <a:xfrm>
+                          <a:off x="0" y="0"/>
+                          <a:ext cx="1303020" cy="510540"/>
+                        </a:xfrm>
+                        <a:prstGeom prst="rect">
+                          <a:avLst/>
+                        </a:prstGeom>
+                        <a:solidFill>
+                          <a:schemeClr val="lt1"/>
+                        </a:solidFill>
+                        <a:ln w="6350">
+                          <a:solidFill>
+                            <a:prstClr val="black"/>
+                          </a:solidFill>
+                        </a:ln>
+                      </wps:spPr>
+                      <wps:txbx>
+                        <w:txbxContent>
+                          <w:p>
+                            <w:r>
+                              <w:t>background</w:t>
+                            </w:r>
+                          </w:p>
+                        </w:txbxContent>
+                      </wps:txbx>
+                      <wps:bodyPr rot="0" spcFirstLastPara="0" vertOverflow="overflow" horzOverflow="overflow" vert="horz" wrap="square" lIns="91440" tIns="45720" rIns="91440" bIns="45720" numCol="1" spcCol="0" rtlCol="0" fromWordArt="0" anchor="t" anchorCtr="0" forceAA="0" compatLnSpc="1">
+                        <a:prstTxWarp prst="textNoShape">
+                          <a:avLst/>
+                        </a:prstTxWarp>
+                        <a:noAutofit/>
+                      </wps:bodyPr>
+                    </wps:wsp>
+                  </a:graphicData>
+                </a:graphic>
+              </wp:anchor>
+            </w:drawing>
+          </mc:Choice>
+          <mc:Fallback>
+            <w:pict>
+              <v:shape w14:anchorId="7AF94154" id="Text Box 24" o:spid="_x0000_s1036" type="#_x0000_t202" style="position:absolute;margin-left:85.8pt;margin-top:106.3pt;width:102.6pt;height:40.2pt;z-index:251682816;visibility:visible;mso-wrap-style:square;mso-wrap-distance-left:9pt;mso-wrap-distance-top:0;mso-wrap-distance-right:9pt;mso-wrap-distance-bottom:0;mso-position-horizontal:absolute;mso-position-horizontal-relative:text;mso-position-vertical:absolute;mso-position-vertical-relative:text;v-text-anchor:top" o:gfxdata="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" fillcolor="white [3201]" strokeweight=".5pt">
+                <v:textbox>
+                  <w:txbxContent>
+                    <w:p>
+                      <w:r>
+                        <w:t>background</w:t>
+                      </w:r>
+                    </w:p>
+                  </w:txbxContent>
+                </v:textbox>
+              </v:shape>
+            </w:pict>
+          </mc:Fallback>
+        </mc:AlternateContent>
+      </w:r>
+      <w:r>
+        <w:rPr>
+          <w:noProof/>
+        </w:rPr>
+        <mc:AlternateContent>
+          <mc:Choice Requires="wps">
+            <w:drawing>
+              <wp:anchor distT="0" distB="0" distL="114300" distR="114300" simplePos="0" relativeHeight="251681792" behindDoc="0" locked="0" layoutInCell="1" allowOverlap="1" wp14:anchorId="0DD44C21" wp14:editId="4329EB65">
+                <wp:simplePos x="0" y="0"/>
+                <wp:positionH relativeFrom="column">
+                  <wp:posOffset>3703320</wp:posOffset>
+                </wp:positionH>
+                <wp:positionV relativeFrom="paragraph">
+                  <wp:posOffset>648970</wp:posOffset>
+                </wp:positionV>
+                <wp:extent cx="914400" cy="441960"/>
+                <wp:effectExtent l="0" t="0" r="19050" b="15240"/>
+                <wp:wrapNone/>
+                <wp:docPr id="23" name="Text Box 23"/>
+                <wp:cNvGraphicFramePr/>
+                <a:graphic xmlns:a="http://schemas.openxmlformats.org/drawingml/2006/main">
+                  <a:graphicData uri="http://schemas.microsoft.com/office/word/2010/wordprocessingShape">
+                    <wps:wsp>
+                      <wps:cNvSpPr txBox="1"/>
+                      <wps:spPr>
+                        <a:xfrm>
+                          <a:off x="0" y="0"/>
+                          <a:ext cx="914400" cy="441960"/>
+                        </a:xfrm>
+                        <a:prstGeom prst="rect">
+                          <a:avLst/>
+                        </a:prstGeom>
+                        <a:solidFill>
+                          <a:schemeClr val="lt1"/>
+                        </a:solidFill>
+                        <a:ln w="6350">
+                          <a:solidFill>
+                            <a:prstClr val="black"/>
+                          </a:solidFill>
+                        </a:ln>
+                      </wps:spPr>
+                      <wps:txbx>
+                        <w:txbxContent>
+                          <w:p>
+                            <w:r>
+                              <w:t>home</w:t>
+                            </w:r>
+                          </w:p>
+                        </w:txbxContent>
+                      </wps:txbx>
+                      <wps:bodyPr rot="0" spcFirstLastPara="0" vertOverflow="overflow" horzOverflow="overflow" vert="horz" wrap="square" lIns="91440" tIns="45720" rIns="91440" bIns="45720" numCol="1" spcCol="0" rtlCol="0" fromWordArt="0" anchor="t" anchorCtr="0" forceAA="0" compatLnSpc="1">
+                        <a:prstTxWarp prst="textNoShape">
+                          <a:avLst/>
+                        </a:prstTxWarp>
+                        <a:noAutofit/>
+                      </wps:bodyPr>
+                    </wps:wsp>
+                  </a:graphicData>
+                </a:graphic>
+              </wp:anchor>
+            </w:drawing>
+          </mc:Choice>
+          <mc:Fallback>
+            <w:pict>
+              <v:shape w14:anchorId="0DD44C21" id="Text Box 23" o:spid="_x0000_s1037" type="#_x0000_t202" style="position:absolute;margin-left:291.6pt;margin-top:51.1pt;width:1in;height:34.8pt;z-index:251681792;visibility:visible;mso-wrap-style:square;mso-wrap-distance-left:9pt;mso-wrap-distance-top:0;mso-wrap-distance-right:9pt;mso-wrap-distance-bottom:0;mso-position-horizontal:absolute;mso-position-horizontal-relative:text;mso-position-vertical:absolute;mso-position-vertical-relative:text;v-text-anchor:top" o:gfxdata="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" fillcolor="white [3201]" strokeweight=".5pt">
+                <v:textbox>
+                  <w:txbxContent>
+                    <w:p>
+                      <w:r>
+                        <w:t>home</w:t>
+                      </w:r>
+                    </w:p>
+                  </w:txbxContent>
+                </v:textbox>
+              </v:shape>
+            </w:pict>
+          </mc:Fallback>
+        </mc:AlternateContent>
+      </w:r>
+      <w:r>
+        <w:rPr>
+          <w:noProof/>
+        </w:rPr>
+        <mc:AlternateContent>
+          <mc:Choice Requires="wps">
+            <w:drawing>
+              <wp:anchor distT="0" distB="0" distL="114300" distR="114300" simplePos="0" relativeHeight="251677696" behindDoc="0" locked="0" layoutInCell="1" allowOverlap="1" wp14:anchorId="61C7F7C4" wp14:editId="1AA1A20D">
+                <wp:simplePos x="0" y="0"/>
+                <wp:positionH relativeFrom="column">
+                  <wp:posOffset>5692140</wp:posOffset>
+                </wp:positionH>
+                <wp:positionV relativeFrom="paragraph">
+                  <wp:posOffset>824230</wp:posOffset>
+                </wp:positionV>
+                <wp:extent cx="1988820" cy="1501140"/>
+                <wp:effectExtent l="0" t="0" r="11430" b="22860"/>
+                <wp:wrapNone/>
+                <wp:docPr id="19" name="Rectangle 19"/>
+                <wp:cNvGraphicFramePr/>
+                <a:graphic xmlns:a="http://schemas.openxmlformats.org/drawingml/2006/main">
+                  <a:graphicData uri="http://schemas.microsoft.com/office/word/2010/wordprocessingShape">
+                    <wps:wsp>
+                      <wps:cNvSpPr/>
+                      <wps:spPr>
+                        <a:xfrm>
+                          <a:off x="0" y="0"/>
+                          <a:ext cx="1988820" cy="1501140"/>
+                        </a:xfrm>
+                        <a:prstGeom prst="rect">
+                          <a:avLst/>
+                        </a:prstGeom>
+                      </wps:spPr>
+                      <wps:style>
+                        <a:lnRef idx="2">
+                          <a:schemeClr val="accent1">
+                            <a:shade val="50000"/>
+                          </a:schemeClr>
+                        </a:lnRef>
+                        <a:fillRef idx="1">
+                          <a:schemeClr val="accent1"/>
+                        </a:fillRef>
+                        <a:effectRef idx="0">
+                          <a:schemeClr val="accent1"/>
+                        </a:effectRef>
+                        <a:fontRef idx="minor">
+                          <a:schemeClr val="lt1"/>
+                        </a:fontRef>
+                      </wps:style>
+                      <wps:bodyPr rot="0" spcFirstLastPara="0" vertOverflow="overflow" horzOverflow="overflow" vert="horz" wrap="square" lIns="91440" tIns="45720" rIns="91440" bIns="45720" numCol="1" spcCol="0" rtlCol="0" fromWordArt="0" anchor="ctr" anchorCtr="0" forceAA="0" compatLnSpc="1">
+                        <a:prstTxWarp prst="textNoShape">
+                          <a:avLst/>
+                        </a:prstTxWarp>
+                        <a:noAutofit/>
+                      </wps:bodyPr>
+                    </wps:wsp>
+                  </a:graphicData>
+                </a:graphic>
+              </wp:anchor>
+            </w:drawing>
+          </mc:Choice>
+          <mc:Fallback>
+            <w:pict>
+              <v:rect w14:anchorId="41E6CD16" id="Rectangle 19" o:spid="_x0000_s1026" style="position:absolute;margin-left:448.2pt;margin-top:64.9pt;width:156.6pt;height:118.2pt;z-index:251677696;visibility:visible;mso-wrap-style:square;mso-wrap-distance-left:9pt;mso-wrap-distance-top:0;mso-wrap-distance-right:9pt;mso-wrap-distance-bottom:0;mso-position-horizontal:absolute;mso-position-horizontal-relative:text;mso-position-vertical:absolute;mso-position-vertical-relative:text;v-text-anchor:middle" o:gfxdata="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" fillcolor="#5b9bd5 [3204]" strokecolor="#1f4d78 [1604]" strokeweight="1pt"/>
+            </w:pict>
+          </mc:Fallback>
+        </mc:AlternateContent>
+      </w:r>
+      <w:r>
+        <w:rPr>
+          <w:noProof/>
+        </w:rPr>
+        <mc:AlternateContent>
+          <mc:Choice Requires="wps">
+            <w:drawing>
+              <wp:anchor distT="0" distB="0" distL="114300" distR="114300" simplePos="0" relativeHeight="251675648" behindDoc="0" locked="0" layoutInCell="1" allowOverlap="1" wp14:anchorId="17F41CC3" wp14:editId="6AB1B77D">
+                <wp:simplePos x="0" y="0"/>
+                <wp:positionH relativeFrom="column">
+                  <wp:posOffset>716280</wp:posOffset>
+                </wp:positionH>
+                <wp:positionV relativeFrom="paragraph">
+                  <wp:posOffset>938530</wp:posOffset>
+                </wp:positionV>
+                <wp:extent cx="2072640" cy="1524000"/>
+                <wp:effectExtent l="0" t="0" r="22860" b="19050"/>
+                <wp:wrapNone/>
+                <wp:docPr id="16" name="Rectangle 16"/>
+                <wp:cNvGraphicFramePr/>
+                <a:graphic xmlns:a="http://schemas.openxmlformats.org/drawingml/2006/main">
+                  <a:graphicData uri="http://schemas.microsoft.com/office/word/2010/wordprocessingShape">
+                    <wps:wsp>
+                      <wps:cNvSpPr/>
+                      <wps:spPr>
+                        <a:xfrm>
+                          <a:off x="0" y="0"/>
+                          <a:ext cx="2072640" cy="1524000"/>
+                        </a:xfrm>
+                        <a:prstGeom prst="rect">
+                          <a:avLst/>
+                        </a:prstGeom>
+                      </wps:spPr>
+                      <wps:style>
+                        <a:lnRef idx="2">
+                          <a:schemeClr val="accent1">
+                            <a:shade val="50000"/>
+                          </a:schemeClr>
+                        </a:lnRef>
+                        <a:fillRef idx="1">
+                          <a:schemeClr val="accent1"/>
+                        </a:fillRef>
+                        <a:effectRef idx="0">
+                          <a:schemeClr val="accent1"/>
+                        </a:effectRef>
+                        <a:fontRef idx="minor">
+                          <a:schemeClr val="lt1"/>
+                        </a:fontRef>
+                      </wps:style>
+                      <wps:bodyPr rot="0" spcFirstLastPara="0" vertOverflow="overflow" horzOverflow="overflow" vert="horz" wrap="square" lIns="91440" tIns="45720" rIns="91440" bIns="45720" numCol="1" spcCol="0" rtlCol="0" fromWordArt="0" anchor="ctr" anchorCtr="0" forceAA="0" compatLnSpc="1">
+                        <a:prstTxWarp prst="textNoShape">
+                          <a:avLst/>
+                        </a:prstTxWarp>
+                        <a:noAutofit/>
+                      </wps:bodyPr>
+                    </wps:wsp>
+                  </a:graphicData>
+                </a:graphic>
+              </wp:anchor>
+            </w:drawing>
+          </mc:Choice>
+          <mc:Fallback>
+            <w:pict>
+              <v:rect w14:anchorId="5EA6B0C3" id="Rectangle 16" o:spid="_x0000_s1026" style="position:absolute;margin-left:56.4pt;margin-top:73.9pt;width:163.2pt;height:120pt;z-index:251675648;visibility:visible;mso-wrap-style:square;mso-wrap-distance-left:9pt;mso-wrap-distance-top:0;mso-wrap-distance-right:9pt;mso-wrap-distance-bottom:0;mso-position-horizontal:absolute;mso-position-horizontal-relative:text;mso-position-vertical:absolute;mso-position-vertical-relative:text;v-text-anchor:middle" o:gfxdata="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" fillcolor="#5b9bd5 [3204]" strokecolor="#1f4d78 [1604]" strokeweight="1pt"/>
+            </w:pict>
+          </mc:Fallback>
+        </mc:AlternateContent>
+      </w:r>
+      <w:r>
+        <w:rPr>
+          <w:noProof/>
+        </w:rPr>
+        <mc:AlternateContent>
+          <mc:Choice Requires="wps">
+            <w:drawing>
+              <wp:anchor distT="0" distB="0" distL="114300" distR="114300" simplePos="0" relativeHeight="251678720" behindDoc="0" locked="0" layoutInCell="1" allowOverlap="1" wp14:anchorId="52CA4110" wp14:editId="71D23B09">
+                <wp:simplePos x="0" y="0"/>
+                <wp:positionH relativeFrom="column">
+                  <wp:posOffset>548640</wp:posOffset>
+                </wp:positionH>
+                <wp:positionV relativeFrom="paragraph">
+                  <wp:posOffset>2988310</wp:posOffset>
+                </wp:positionV>
+                <wp:extent cx="1943100" cy="1668780"/>
+                <wp:effectExtent l="0" t="0" r="19050" b="26670"/>
+                <wp:wrapNone/>
+                <wp:docPr id="20" name="Rectangle 20"/>
+                <wp:cNvGraphicFramePr/>
+                <a:graphic xmlns:a="http://schemas.openxmlformats.org/drawingml/2006/main">
+                  <a:graphicData uri="http://schemas.microsoft.com/office/word/2010/wordprocessingShape">
+                    <wps:wsp>
+                      <wps:cNvSpPr/>
+                      <wps:spPr>
+                        <a:xfrm>
+                          <a:off x="0" y="0"/>
+                          <a:ext cx="1943100" cy="1668780"/>
+                        </a:xfrm>
+                        <a:prstGeom prst="rect">
+                          <a:avLst/>
+                        </a:prstGeom>
+                      </wps:spPr>
+                      <wps:style>
+                        <a:lnRef idx="2">
+                          <a:schemeClr val="accent1">
+                            <a:shade val="50000"/>
+                          </a:schemeClr>
+                        </a:lnRef>
+                        <a:fillRef idx="1">
+                          <a:schemeClr val="accent1"/>
+                        </a:fillRef>
+                        <a:effectRef idx="0">
+                          <a:schemeClr val="accent1"/>
+                        </a:effectRef>
+                        <a:fontRef idx="minor">
+                          <a:schemeClr val="lt1"/>
+                        </a:fontRef>
+                      </wps:style>
+                      <wps:bodyPr rot="0" spcFirstLastPara="0" vertOverflow="overflow" horzOverflow="overflow" vert="horz" wrap="square" lIns="91440" tIns="45720" rIns="91440" bIns="45720" numCol="1" spcCol="0" rtlCol="0" fromWordArt="0" anchor="ctr" anchorCtr="0" forceAA="0" compatLnSpc="1">
+                        <a:prstTxWarp prst="textNoShape">
+                          <a:avLst/>
+                        </a:prstTxWarp>
+                        <a:noAutofit/>
+                      </wps:bodyPr>
+                    </wps:wsp>
+                  </a:graphicData>
+                </a:graphic>
+              </wp:anchor>
+            </w:drawing>
+          </mc:Choice>
+          <mc:Fallback>
+            <w:pict>
+              <v:rect w14:anchorId="336A9784" id="Rectangle 20" o:spid="_x0000_s1026" style="position:absolute;margin-left:43.2pt;margin-top:235.3pt;width:153pt;height:131.4pt;z-index:251678720;visibility:visible;mso-wrap-style:square;mso-wrap-distance-left:9pt;mso-wrap-distance-top:0;mso-wrap-distance-right:9pt;mso-wrap-distance-bottom:0;mso-position-horizontal:absolute;mso-position-horizontal-relative:text;mso-position-vertical:absolute;mso-position-vertical-relative:text;v-text-anchor:middle" o:gfxdata="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" fillcolor="#5b9bd5 [3204]" strokecolor="#1f4d78 [1604]" strokeweight="1pt"/>
+            </w:pict>
+          </mc:Fallback>
+        </mc:AlternateContent>
+      </w:r>
+      <w:r>
+        <w:rPr>
+          <w:noProof/>
+        </w:rPr>
+        <mc:AlternateContent>
+          <mc:Choice Requires="wps">
+            <w:drawing>
+              <wp:anchor distT="0" distB="0" distL="114300" distR="114300" simplePos="0" relativeHeight="251680768" behindDoc="0" locked="0" layoutInCell="1" allowOverlap="1" wp14:anchorId="26133497" wp14:editId="4CF87881">
+                <wp:simplePos x="0" y="0"/>
+                <wp:positionH relativeFrom="column">
+                  <wp:posOffset>3070860</wp:posOffset>
+                </wp:positionH>
+                <wp:positionV relativeFrom="paragraph">
+                  <wp:posOffset>4291330</wp:posOffset>
+                </wp:positionV>
+                <wp:extent cx="2415540" cy="1546860"/>
+                <wp:effectExtent l="0" t="0" r="22860" b="15240"/>
+                <wp:wrapNone/>
+                <wp:docPr id="22" name="Rectangle 22"/>
+                <wp:cNvGraphicFramePr/>
+                <a:graphic xmlns:a="http://schemas.openxmlformats.org/drawingml/2006/main">
+                  <a:graphicData uri="http://schemas.microsoft.com/office/word/2010/wordprocessingShape">
+                    <wps:wsp>
+                      <wps:cNvSpPr/>
+                      <wps:spPr>
+                        <a:xfrm>
+                          <a:off x="0" y="0"/>
+                          <a:ext cx="2415540" cy="1546860"/>
+                        </a:xfrm>
+                        <a:prstGeom prst="rect">
+                          <a:avLst/>
+                        </a:prstGeom>
+                      </wps:spPr>
+                      <wps:style>
+                        <a:lnRef idx="2">
+                          <a:schemeClr val="accent1">
+                            <a:shade val="50000"/>
+                          </a:schemeClr>
+                        </a:lnRef>
+                        <a:fillRef idx="1">
+                          <a:schemeClr val="accent1"/>
+                        </a:fillRef>
+                        <a:effectRef idx="0">
+                          <a:schemeClr val="accent1"/>
+                        </a:effectRef>
+                        <a:fontRef idx="minor">
+                          <a:schemeClr val="lt1"/>
+                        </a:fontRef>
+                      </wps:style>
+                      <wps:bodyPr rot="0" spcFirstLastPara="0" vertOverflow="overflow" horzOverflow="overflow" vert="horz" wrap="square" lIns="91440" tIns="45720" rIns="91440" bIns="45720" numCol="1" spcCol="0" rtlCol="0" fromWordArt="0" anchor="ctr" anchorCtr="0" forceAA="0" compatLnSpc="1">
+                        <a:prstTxWarp prst="textNoShape">
+                          <a:avLst/>
+                        </a:prstTxWarp>
+                        <a:noAutofit/>
+                      </wps:bodyPr>
+                    </wps:wsp>
+                  </a:graphicData>
+                </a:graphic>
+              </wp:anchor>
+            </w:drawing>
+          </mc:Choice>
+          <mc:Fallback>
+            <w:pict>
+              <v:rect w14:anchorId="4E128BD6" id="Rectangle 22" o:spid="_x0000_s1026" style="position:absolute;margin-left:241.8pt;margin-top:337.9pt;width:190.2pt;height:121.8pt;z-index:251680768;visibility:visible;mso-wrap-style:square;mso-wrap-distance-left:9pt;mso-wrap-distance-top:0;mso-wrap-distance-right:9pt;mso-wrap-distance-bottom:0;mso-position-horizontal:absolute;mso-position-horizontal-relative:text;mso-position-vertical:absolute;mso-position-vertical-relative:text;v-text-anchor:middle" o:gfxdata="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" fillcolor="#5b9bd5 [3204]" strokecolor="#1f4d78 [1604]" strokeweight="1pt"/>
+            </w:pict>
+          </mc:Fallback>
+        </mc:AlternateContent>
+      </w:r>
+      <w:r>
+        <w:rPr>
+          <w:noProof/>
+        </w:rPr>
+        <mc:AlternateContent>
+          <mc:Choice Requires="wps">
+            <w:drawing>
+              <wp:anchor distT="0" distB="0" distL="114300" distR="114300" simplePos="0" relativeHeight="251679744" behindDoc="0" locked="0" layoutInCell="1" allowOverlap="1" wp14:anchorId="6994AFD8" wp14:editId="706FEE01">
+                <wp:simplePos x="0" y="0"/>
+                <wp:positionH relativeFrom="column">
+                  <wp:posOffset>6050280</wp:posOffset>
+                </wp:positionH>
+                <wp:positionV relativeFrom="paragraph">
+                  <wp:posOffset>2912110</wp:posOffset>
+                </wp:positionV>
+                <wp:extent cx="1920240" cy="1623060"/>
+                <wp:effectExtent l="0" t="0" r="22860" b="15240"/>
+                <wp:wrapNone/>
+                <wp:docPr id="21" name="Rectangle 21"/>
+                <wp:cNvGraphicFramePr/>
+                <a:graphic xmlns:a="http://schemas.openxmlformats.org/drawingml/2006/main">
+                  <a:graphicData uri="http://schemas.microsoft.com/office/word/2010/wordprocessingShape">
+                    <wps:wsp>
+                      <wps:cNvSpPr/>
+                      <wps:spPr>
+                        <a:xfrm>
+                          <a:off x="0" y="0"/>
+                          <a:ext cx="1920240" cy="1623060"/>
+                        </a:xfrm>
+                        <a:prstGeom prst="rect">
+                          <a:avLst/>
+                        </a:prstGeom>
+                      </wps:spPr>
+                      <wps:style>
+                        <a:lnRef idx="2">
+                          <a:schemeClr val="accent1">
+                            <a:shade val="50000"/>
+                          </a:schemeClr>
+                        </a:lnRef>
+                        <a:fillRef idx="1">
+                          <a:schemeClr val="accent1"/>
+                        </a:fillRef>
+                        <a:effectRef idx="0">
+                          <a:schemeClr val="accent1"/>
+                        </a:effectRef>
+                        <a:fontRef idx="minor">
+                          <a:schemeClr val="lt1"/>
+                        </a:fontRef>
+                      </wps:style>
+                      <wps:bodyPr rot="0" spcFirstLastPara="0" vertOverflow="overflow" horzOverflow="overflow" vert="horz" wrap="square" lIns="91440" tIns="45720" rIns="91440" bIns="45720" numCol="1" spcCol="0" rtlCol="0" fromWordArt="0" anchor="ctr" anchorCtr="0" forceAA="0" compatLnSpc="1">
+                        <a:prstTxWarp prst="textNoShape">
+                          <a:avLst/>
+                        </a:prstTxWarp>
+                        <a:noAutofit/>
+                      </wps:bodyPr>
+                    </wps:wsp>
+                  </a:graphicData>
+                </a:graphic>
+              </wp:anchor>
+            </w:drawing>
+          </mc:Choice>
+          <mc:Fallback>
+            <w:pict>
+              <v:rect w14:anchorId="0F66EE04" id="Rectangle 21" o:spid="_x0000_s1026" style="position:absolute;margin-left:476.4pt;margin-top:229.3pt;width:151.2pt;height:127.8pt;z-index:251679744;visibility:visible;mso-wrap-style:square;mso-wrap-distance-left:9pt;mso-wrap-distance-top:0;mso-wrap-distance-right:9pt;mso-wrap-distance-bottom:0;mso-position-horizontal:absolute;mso-position-horizontal-relative:text;mso-position-vertical:absolute;mso-position-vertical-relative:text;v-text-anchor:middle" o:gfxdata="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" fillcolor="#5b9bd5 [3204]" strokecolor="#1f4d78 [1604]" strokeweight="1pt"/>
+            </w:pict>
+          </mc:Fallback>
+        </mc:AlternateContent>
+      </w:r>
+      <w:r>
+        <w:rPr>
+          <w:noProof/>
+        </w:rPr>
+        <mc:AlternateContent>
+          <mc:Choice Requires="wps">
+            <w:drawing>
+              <wp:anchor distT="0" distB="0" distL="114300" distR="114300" simplePos="0" relativeHeight="251676672" behindDoc="0" locked="0" layoutInCell="1" allowOverlap="1" wp14:anchorId="1937A771" wp14:editId="2B854A6D">
+                <wp:simplePos x="0" y="0"/>
+                <wp:positionH relativeFrom="column">
+                  <wp:posOffset>3063240</wp:posOffset>
+                </wp:positionH>
+                <wp:positionV relativeFrom="paragraph">
+                  <wp:posOffset>31750</wp:posOffset>
+                </wp:positionV>
+                <wp:extent cx="2164080" cy="1623060"/>
+                <wp:effectExtent l="0" t="0" r="26670" b="15240"/>
+                <wp:wrapNone/>
+                <wp:docPr id="17" name="Rectangle 17"/>
+                <wp:cNvGraphicFramePr/>
+                <a:graphic xmlns:a="http://schemas.openxmlformats.org/drawingml/2006/main">
+                  <a:graphicData uri="http://schemas.microsoft.com/office/word/2010/wordprocessingShape">
+                    <wps:wsp>
+                      <wps:cNvSpPr/>
+                      <wps:spPr>
+                        <a:xfrm>
+                          <a:off x="0" y="0"/>
+                          <a:ext cx="2164080" cy="1623060"/>
+                        </a:xfrm>
+                        <a:prstGeom prst="rect">
+                          <a:avLst/>
+                        </a:prstGeom>
+                      </wps:spPr>
+                      <wps:style>
+                        <a:lnRef idx="2">
+                          <a:schemeClr val="accent1">
+                            <a:shade val="50000"/>
+                          </a:schemeClr>
+                        </a:lnRef>
+                        <a:fillRef idx="1">
+                          <a:schemeClr val="accent1"/>
+                        </a:fillRef>
+                        <a:effectRef idx="0">
+                          <a:schemeClr val="accent1"/>
+                        </a:effectRef>
+                        <a:fontRef idx="minor">
+                          <a:schemeClr val="lt1"/>
+                        </a:fontRef>
+                      </wps:style>
+                      <wps:bodyPr rot="0" spcFirstLastPara="0" vertOverflow="overflow" horzOverflow="overflow" vert="horz" wrap="square" lIns="91440" tIns="45720" rIns="91440" bIns="45720" numCol="1" spcCol="0" rtlCol="0" fromWordArt="0" anchor="ctr" anchorCtr="0" forceAA="0" compatLnSpc="1">
+                        <a:prstTxWarp prst="textNoShape">
+                          <a:avLst/>
+                        </a:prstTxWarp>
+                        <a:noAutofit/>
+                      </wps:bodyPr>
+                    </wps:wsp>
+                  </a:graphicData>
+                </a:graphic>
+              </wp:anchor>
+            </w:drawing>
+          </mc:Choice>
+          <mc:Fallback>
+            <w:pict>
+              <v:rect w14:anchorId="683063CF" id="Rectangle 17" o:spid="_x0000_s1026" style="position:absolute;margin-left:241.2pt;margin-top:2.5pt;width:170.4pt;height:127.8pt;z-index:251676672;visibility:visible;mso-wrap-style:square;mso-wrap-distance-left:9pt;mso-wrap-distance-top:0;mso-wrap-distance-right:9pt;mso-wrap-distance-bottom:0;mso-position-horizontal:absolute;mso-position-horizontal-relative:text;mso-position-vertical:absolute;mso-position-vertical-relative:text;v-text-anchor:middle" o:gfxdata="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" fillcolor="#5b9bd5 [3204]" strokecolor="#1f4d78 [1604]" strokeweight="1pt"/>
+            </w:pict>
+          </mc:Fallback>
+        </mc:AlternateContent>
+      </w:r>
     </w:p>
     <w:sectPr>
       <w:pgSz w:w="15840" w:h="12240" w:orient="landscape"/>

</xml_diff>

<commit_message>
chp 2 assignments update
</commit_message>
<xml_diff>
--- a/Allison/Chp 1/chapter01/your_turn1/personal_portfolio_plan.docx
+++ b/Allison/Chp 1/chapter01/your_turn1/personal_portfolio_plan.docx
@@ -68,6 +68,115 @@
     <w:p/>
     <w:p>
       <w:r>
+        <w:rPr>
+          <w:noProof/>
+        </w:rPr>
+        <mc:AlternateContent>
+          <mc:Choice Requires="wps">
+            <w:drawing>
+              <wp:anchor distT="0" distB="0" distL="114300" distR="114300" simplePos="0" relativeHeight="251704320" behindDoc="0" locked="0" layoutInCell="1" allowOverlap="1" wp14:anchorId="6A62EAB9" wp14:editId="4102B676">
+                <wp:simplePos x="0" y="0"/>
+                <wp:positionH relativeFrom="column">
+                  <wp:posOffset>2331720</wp:posOffset>
+                </wp:positionH>
+                <wp:positionV relativeFrom="paragraph">
+                  <wp:posOffset>15240</wp:posOffset>
+                </wp:positionV>
+                <wp:extent cx="6019800" cy="1082040"/>
+                <wp:effectExtent l="0" t="0" r="19050" b="22860"/>
+                <wp:wrapNone/>
+                <wp:docPr id="3" name="Text Box 3"/>
+                <wp:cNvGraphicFramePr/>
+                <a:graphic xmlns:a="http://schemas.openxmlformats.org/drawingml/2006/main">
+                  <a:graphicData uri="http://schemas.microsoft.com/office/word/2010/wordprocessingShape">
+                    <wps:wsp>
+                      <wps:cNvSpPr txBox="1"/>
+                      <wps:spPr>
+                        <a:xfrm>
+                          <a:off x="0" y="0"/>
+                          <a:ext cx="6019800" cy="1082040"/>
+                        </a:xfrm>
+                        <a:prstGeom prst="rect">
+                          <a:avLst/>
+                        </a:prstGeom>
+                        <a:solidFill>
+                          <a:schemeClr val="lt1"/>
+                        </a:solidFill>
+                        <a:ln w="6350">
+                          <a:solidFill>
+                            <a:prstClr val="black"/>
+                          </a:solidFill>
+                        </a:ln>
+                      </wps:spPr>
+                      <wps:txbx>
+                        <w:txbxContent>
+                          <w:p>
+                            <w:pPr>
+                              <w:rPr>
+                                <w:color w:val="FF0000"/>
+                                <w:sz w:val="52"/>
+                                <w:szCs w:val="52"/>
+                              </w:rPr>
+                            </w:pPr>
+                            <w:r>
+                              <w:rPr>
+                                <w:color w:val="FF0000"/>
+                                <w:sz w:val="52"/>
+                                <w:szCs w:val="52"/>
+                              </w:rPr>
+                              <w:t>COMBINE ART + EXTRA CIRRICULARS</w:t>
+                            </w:r>
+                          </w:p>
+                          <w:p/>
+                        </w:txbxContent>
+                      </wps:txbx>
+                      <wps:bodyPr rot="0" spcFirstLastPara="0" vertOverflow="overflow" horzOverflow="overflow" vert="horz" wrap="square" lIns="91440" tIns="45720" rIns="91440" bIns="45720" numCol="1" spcCol="0" rtlCol="0" fromWordArt="0" anchor="t" anchorCtr="0" forceAA="0" compatLnSpc="1">
+                        <a:prstTxWarp prst="textNoShape">
+                          <a:avLst/>
+                        </a:prstTxWarp>
+                        <a:noAutofit/>
+                      </wps:bodyPr>
+                    </wps:wsp>
+                  </a:graphicData>
+                </a:graphic>
+              </wp:anchor>
+            </w:drawing>
+          </mc:Choice>
+          <mc:Fallback>
+            <w:pict>
+              <v:shapetype w14:anchorId="6A62EAB9" id="_x0000_t202" coordsize="21600,21600" o:spt="202" path="m,l,21600r21600,l21600,xe">
+                <v:stroke joinstyle="miter"/>
+                <v:path gradientshapeok="t" o:connecttype="rect"/>
+              </v:shapetype>
+              <v:shape id="Text Box 3" o:spid="_x0000_s1026" type="#_x0000_t202" style="position:absolute;margin-left:183.6pt;margin-top:1.2pt;width:474pt;height:85.2pt;z-index:251704320;visibility:visible;mso-wrap-style:square;mso-wrap-distance-left:9pt;mso-wrap-distance-top:0;mso-wrap-distance-right:9pt;mso-wrap-distance-bottom:0;mso-position-horizontal:absolute;mso-position-horizontal-relative:text;mso-position-vertical:absolute;mso-position-vertical-relative:text;v-text-anchor:top" o:gfxdata="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" fillcolor="white [3201]" strokeweight=".5pt">
+                <v:textbox>
+                  <w:txbxContent>
+                    <w:p>
+                      <w:pPr>
+                        <w:rPr>
+                          <w:color w:val="FF0000"/>
+                          <w:sz w:val="52"/>
+                          <w:szCs w:val="52"/>
+                        </w:rPr>
+                      </w:pPr>
+                      <w:r>
+                        <w:rPr>
+                          <w:color w:val="FF0000"/>
+                          <w:sz w:val="52"/>
+                          <w:szCs w:val="52"/>
+                        </w:rPr>
+                        <w:t>COMBINE ART + EXTRA CIRRICULARS</w:t>
+                      </w:r>
+                    </w:p>
+                    <w:p/>
+                  </w:txbxContent>
+                </v:textbox>
+              </v:shape>
+            </w:pict>
+          </mc:Fallback>
+        </mc:AlternateContent>
+      </w:r>
+      <w:r>
         <w:t>Idea 2:</w:t>
       </w:r>
       <w:r>
@@ -108,6 +217,8 @@
       <w:pPr>
         <w:spacing w:line="240" w:lineRule="auto"/>
       </w:pPr>
+      <w:bookmarkStart w:id="0" w:name="_GoBack"/>
+      <w:bookmarkEnd w:id="0"/>
     </w:p>
     <w:p>
       <w:pPr>
@@ -454,8 +565,6 @@
             <w:r>
               <w:t>End of semester</w:t>
             </w:r>
-            <w:bookmarkStart w:id="0" w:name="_GoBack"/>
-            <w:bookmarkEnd w:id="0"/>
           </w:p>
         </w:tc>
       </w:tr>
@@ -1446,7 +1555,110 @@
         <w:pStyle w:val="Heading1"/>
       </w:pPr>
       <w:r>
+        <w:rPr>
+          <w:noProof/>
+        </w:rPr>
         <w:lastRenderedPageBreak/>
+        <mc:AlternateContent>
+          <mc:Choice Requires="wps">
+            <w:drawing>
+              <wp:anchor distT="0" distB="0" distL="114300" distR="114300" simplePos="0" relativeHeight="251703296" behindDoc="0" locked="0" layoutInCell="1" allowOverlap="1" wp14:anchorId="3026F2F8" wp14:editId="79E71CBC">
+                <wp:simplePos x="0" y="0"/>
+                <wp:positionH relativeFrom="column">
+                  <wp:posOffset>4922520</wp:posOffset>
+                </wp:positionH>
+                <wp:positionV relativeFrom="paragraph">
+                  <wp:posOffset>-121920</wp:posOffset>
+                </wp:positionV>
+                <wp:extent cx="4465320" cy="899160"/>
+                <wp:effectExtent l="0" t="0" r="11430" b="15240"/>
+                <wp:wrapNone/>
+                <wp:docPr id="1" name="Text Box 1"/>
+                <wp:cNvGraphicFramePr/>
+                <a:graphic xmlns:a="http://schemas.openxmlformats.org/drawingml/2006/main">
+                  <a:graphicData uri="http://schemas.microsoft.com/office/word/2010/wordprocessingShape">
+                    <wps:wsp>
+                      <wps:cNvSpPr txBox="1"/>
+                      <wps:spPr>
+                        <a:xfrm>
+                          <a:off x="0" y="0"/>
+                          <a:ext cx="4465320" cy="899160"/>
+                        </a:xfrm>
+                        <a:prstGeom prst="rect">
+                          <a:avLst/>
+                        </a:prstGeom>
+                        <a:solidFill>
+                          <a:schemeClr val="lt1"/>
+                        </a:solidFill>
+                        <a:ln w="6350">
+                          <a:solidFill>
+                            <a:prstClr val="black"/>
+                          </a:solidFill>
+                        </a:ln>
+                      </wps:spPr>
+                      <wps:txbx>
+                        <w:txbxContent>
+                          <w:p>
+                            <w:pPr>
+                              <w:rPr>
+                                <w:color w:val="FF0000"/>
+                                <w:sz w:val="52"/>
+                                <w:szCs w:val="52"/>
+                              </w:rPr>
+                            </w:pPr>
+                            <w:r>
+                              <w:rPr>
+                                <w:color w:val="FF0000"/>
+                                <w:sz w:val="52"/>
+                                <w:szCs w:val="52"/>
+                              </w:rPr>
+                              <w:t>COMBINE ART + EXTRA CIRRICULARS</w:t>
+                            </w:r>
+                          </w:p>
+                        </w:txbxContent>
+                      </wps:txbx>
+                      <wps:bodyPr rot="0" spcFirstLastPara="0" vertOverflow="overflow" horzOverflow="overflow" vert="horz" wrap="square" lIns="91440" tIns="45720" rIns="91440" bIns="45720" numCol="1" spcCol="0" rtlCol="0" fromWordArt="0" anchor="t" anchorCtr="0" forceAA="0" compatLnSpc="1">
+                        <a:prstTxWarp prst="textNoShape">
+                          <a:avLst/>
+                        </a:prstTxWarp>
+                        <a:noAutofit/>
+                      </wps:bodyPr>
+                    </wps:wsp>
+                  </a:graphicData>
+                </a:graphic>
+              </wp:anchor>
+            </w:drawing>
+          </mc:Choice>
+          <mc:Fallback>
+            <w:pict>
+              <v:shape w14:anchorId="3026F2F8" id="Text Box 1" o:spid="_x0000_s1033" type="#_x0000_t202" style="position:absolute;margin-left:387.6pt;margin-top:-9.6pt;width:351.6pt;height:70.8pt;z-index:251703296;visibility:visible;mso-wrap-style:square;mso-wrap-distance-left:9pt;mso-wrap-distance-top:0;mso-wrap-distance-right:9pt;mso-wrap-distance-bottom:0;mso-position-horizontal:absolute;mso-position-horizontal-relative:text;mso-position-vertical:absolute;mso-position-vertical-relative:text;v-text-anchor:top" o:gfxdata="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" fillcolor="white [3201]" strokeweight=".5pt">
+                <v:textbox>
+                  <w:txbxContent>
+                    <w:p>
+                      <w:pPr>
+                        <w:rPr>
+                          <w:color w:val="FF0000"/>
+                          <w:sz w:val="52"/>
+                          <w:szCs w:val="52"/>
+                        </w:rPr>
+                      </w:pPr>
+                      <w:r>
+                        <w:rPr>
+                          <w:color w:val="FF0000"/>
+                          <w:sz w:val="52"/>
+                          <w:szCs w:val="52"/>
+                        </w:rPr>
+                        <w:t>COMBINE ART + EXTRA CIRRICULARS</w:t>
+                      </w:r>
+                    </w:p>
+                  </w:txbxContent>
+                </v:textbox>
+              </v:shape>
+            </w:pict>
+          </mc:Fallback>
+        </mc:AlternateContent>
+      </w:r>
+      <w:r>
         <w:t>Site map</w:t>
       </w:r>
     </w:p>

</xml_diff>